<commit_message>
Druga verzija dokumenta Arhitekturni projekat
</commit_message>
<xml_diff>
--- a/Dokumentacija/Arhitekturni projekat.docx
+++ b/Dokumentacija/Arhitekturni projekat.docx
@@ -266,6 +266,13 @@
     </w:p>
     <w:sdt>
       <w:sdtPr>
+        <w:rPr>
+          <w:rFonts w:eastAsiaTheme="minorHAnsi" w:cstheme="minorBidi"/>
+          <w:color w:val="auto"/>
+          <w:sz w:val="24"/>
+          <w:szCs w:val="22"/>
+          <w:lang w:val="sr-Latn-RS"/>
+        </w:rPr>
         <w:id w:val="-1973512461"/>
         <w:docPartObj>
           <w:docPartGallery w:val="Table of Contents"/>
@@ -274,14 +281,8 @@
       </w:sdtPr>
       <w:sdtEndPr>
         <w:rPr>
-          <w:rFonts w:eastAsiaTheme="minorHAnsi" w:cstheme="minorBidi"/>
-          <w:b/>
           <w:bCs/>
           <w:noProof/>
-          <w:color w:val="auto"/>
-          <w:sz w:val="24"/>
-          <w:szCs w:val="22"/>
-          <w:lang w:val="sr-Latn-RS"/>
         </w:rPr>
       </w:sdtEndPr>
       <w:sdtContent>
@@ -676,278 +677,288 @@
         </w:rPr>
         <w:br w:type="page"/>
       </w:r>
-      <w:bookmarkStart w:id="0" w:name="_GoBack"/>
-      <w:bookmarkEnd w:id="0"/>
     </w:p>
     <w:p>
       <w:pPr>
         <w:pStyle w:val="Heading1"/>
       </w:pPr>
-      <w:bookmarkStart w:id="1" w:name="_Toc90932751"/>
+      <w:bookmarkStart w:id="0" w:name="_Toc90932751"/>
       <w:r>
         <w:lastRenderedPageBreak/>
         <w:t>Kontekst i cilj softverskog projekta</w:t>
       </w:r>
+      <w:bookmarkEnd w:id="0"/>
+      <w:r>
+        <w:t xml:space="preserve"> </w:t>
+      </w:r>
+    </w:p>
+    <w:p>
+      <w:pPr>
+        <w:rPr>
+          <w:lang w:val="en-US"/>
+        </w:rPr>
+      </w:pPr>
+    </w:p>
+    <w:p>
+      <w:pPr>
+        <w:rPr>
+          <w:lang w:val="en-US"/>
+        </w:rPr>
+      </w:pPr>
+      <w:r>
+        <w:rPr>
+          <w:lang w:val="en-US"/>
+        </w:rPr>
+        <w:t>FoodPin je web aplikacija u vidu društvene mreže namenjena ljubiteljima hrane.</w:t>
+      </w:r>
+      <w:r>
+        <w:rPr>
+          <w:lang w:val="en-US"/>
+        </w:rPr>
+        <w:t xml:space="preserve"> Aplikacija pruža svojim korisnicima širok spektar </w:t>
+      </w:r>
+      <w:r>
+        <w:rPr>
+          <w:lang w:val="en-US"/>
+        </w:rPr>
+        <w:t>raznovrsnih recepata</w:t>
+      </w:r>
+      <w:r>
+        <w:rPr>
+          <w:lang w:val="en-US"/>
+        </w:rPr>
+        <w:t xml:space="preserve"> prilagođen na osnovu njihovih interesovanja</w:t>
+      </w:r>
+      <w:r>
+        <w:rPr>
+          <w:lang w:val="en-US"/>
+        </w:rPr>
+        <w:t xml:space="preserve"> (tagova koji prate)</w:t>
+      </w:r>
+      <w:r>
+        <w:rPr>
+          <w:lang w:val="en-US"/>
+        </w:rPr>
+        <w:t xml:space="preserve"> kao i prikaz recepata </w:t>
+      </w:r>
+      <w:r>
+        <w:rPr>
+          <w:lang w:val="en-US"/>
+        </w:rPr>
+        <w:t>njegovih prijatelja na društvenoj mreži.</w:t>
+      </w:r>
+      <w:r>
+        <w:rPr>
+          <w:lang w:val="en-US"/>
+        </w:rPr>
+        <w:t xml:space="preserve"> Korsinici </w:t>
+      </w:r>
+      <w:r>
+        <w:rPr>
+          <w:lang w:val="en-US"/>
+        </w:rPr>
+        <w:t>mogu</w:t>
+      </w:r>
+      <w:r>
+        <w:rPr>
+          <w:lang w:val="en-US"/>
+        </w:rPr>
+        <w:t xml:space="preserve"> </w:t>
+      </w:r>
+      <w:r>
+        <w:rPr>
+          <w:lang w:val="en-US"/>
+        </w:rPr>
+        <w:t xml:space="preserve">da kreiraju </w:t>
+      </w:r>
+      <w:r>
+        <w:rPr>
+          <w:lang w:val="en-US"/>
+        </w:rPr>
+        <w:t xml:space="preserve"> </w:t>
+      </w:r>
+      <w:r>
+        <w:rPr>
+          <w:lang w:val="en-US"/>
+        </w:rPr>
+        <w:t>sopstvene recepte</w:t>
+      </w:r>
+      <w:r>
+        <w:rPr>
+          <w:lang w:val="en-US"/>
+        </w:rPr>
+        <w:t xml:space="preserve"> </w:t>
+      </w:r>
+      <w:r>
+        <w:rPr>
+          <w:lang w:val="en-US"/>
+        </w:rPr>
+        <w:t>koji će biti prikazani na njihovim profilima</w:t>
+      </w:r>
+      <w:r>
+        <w:rPr>
+          <w:lang w:val="en-US"/>
+        </w:rPr>
+        <w:t>. Samim tim, korisnici mogu videti recepte drugih korisnika</w:t>
+      </w:r>
+      <w:r>
+        <w:rPr>
+          <w:lang w:val="en-US"/>
+        </w:rPr>
+        <w:t xml:space="preserve"> na svojim pocetnim stranicama </w:t>
+      </w:r>
+      <w:r>
+        <w:rPr>
+          <w:lang w:val="en-US"/>
+        </w:rPr>
+        <w:t>i sačuvati one koji im se dopadaju</w:t>
+      </w:r>
+      <w:r>
+        <w:rPr>
+          <w:lang w:val="en-US"/>
+        </w:rPr>
+        <w:t>.</w:t>
+      </w:r>
+      <w:r>
+        <w:rPr>
+          <w:lang w:val="en-US"/>
+        </w:rPr>
+        <w:t xml:space="preserve"> Radi lakšeg oragnizovanja</w:t>
+      </w:r>
+      <w:r>
+        <w:rPr>
+          <w:lang w:val="en-US"/>
+        </w:rPr>
+        <w:t xml:space="preserve"> sopstevnih i sacuvanih</w:t>
+      </w:r>
+      <w:r>
+        <w:rPr>
+          <w:lang w:val="en-US"/>
+        </w:rPr>
+        <w:t xml:space="preserve">  recepata</w:t>
+      </w:r>
+      <w:r>
+        <w:rPr>
+          <w:lang w:val="en-US"/>
+        </w:rPr>
+        <w:t xml:space="preserve">, i kasniju pretragu istih,  </w:t>
+      </w:r>
+      <w:r>
+        <w:rPr>
+          <w:lang w:val="en-US"/>
+        </w:rPr>
+        <w:t xml:space="preserve">na profilima je moguće </w:t>
+      </w:r>
+      <w:r>
+        <w:rPr>
+          <w:lang w:val="en-US"/>
+        </w:rPr>
+        <w:t xml:space="preserve">grupisanje recepata u </w:t>
+      </w:r>
+      <w:r>
+        <w:rPr>
+          <w:lang w:val="en-US"/>
+        </w:rPr>
+        <w:t xml:space="preserve"> </w:t>
+      </w:r>
+      <w:r>
+        <w:rPr>
+          <w:lang w:val="en-US"/>
+        </w:rPr>
+        <w:t>Board-ove.</w:t>
+      </w:r>
+    </w:p>
+    <w:p>
+      <w:pPr>
+        <w:rPr>
+          <w:lang w:val="en-US"/>
+        </w:rPr>
+      </w:pPr>
+      <w:r>
+        <w:rPr>
+          <w:lang w:val="en-US"/>
+        </w:rPr>
+        <w:t>Cilj ovog projekta je kreiranje zajednice u kojoj se širi znanje raznih ljudi na planeti i razmena kuliranskih is</w:t>
+      </w:r>
+      <w:r>
+        <w:rPr>
+          <w:lang w:val="en-US"/>
+        </w:rPr>
+        <w:t xml:space="preserve">kustava iz kuhinja sirom sveta, kao </w:t>
+      </w:r>
+      <w:r>
+        <w:t>i ž</w:t>
+      </w:r>
+      <w:r>
+        <w:rPr>
+          <w:lang w:val="en-US"/>
+        </w:rPr>
+        <w:t xml:space="preserve">elja da se ljudima priblizi svet hrane kako bi svakodnevnicu ucinili lepsom i otkrili gurmane u sebi. </w:t>
+      </w:r>
+    </w:p>
+    <w:p>
+      <w:pPr>
+        <w:pStyle w:val="Heading1"/>
+        <w:rPr>
+          <w:lang w:val="en-US"/>
+        </w:rPr>
+      </w:pPr>
+      <w:bookmarkStart w:id="1" w:name="_Toc90932752"/>
+      <w:r>
+        <w:rPr>
+          <w:lang w:val="en-US"/>
+        </w:rPr>
+        <w:t>Arhitekturno specifični zahtevi</w:t>
+      </w:r>
       <w:bookmarkEnd w:id="1"/>
-      <w:r>
-        <w:t xml:space="preserve"> </w:t>
-      </w:r>
-    </w:p>
-    <w:p>
-      <w:pPr>
-        <w:rPr>
-          <w:lang w:val="en-US"/>
-        </w:rPr>
-      </w:pPr>
-    </w:p>
-    <w:p>
-      <w:pPr>
-        <w:rPr>
-          <w:lang w:val="en-US"/>
-        </w:rPr>
-      </w:pPr>
-      <w:r>
-        <w:rPr>
-          <w:lang w:val="en-US"/>
-        </w:rPr>
-        <w:t>FoodPin je web aplikacija u vidu društvene mreže namenjena ljubiteljima hrane.</w:t>
-      </w:r>
-      <w:r>
-        <w:rPr>
-          <w:lang w:val="en-US"/>
-        </w:rPr>
-        <w:t xml:space="preserve"> Aplikacija pruža svojim korisnicima širok spektar </w:t>
-      </w:r>
-      <w:r>
-        <w:rPr>
-          <w:lang w:val="en-US"/>
-        </w:rPr>
-        <w:t>raznovrsnih recepata</w:t>
-      </w:r>
-      <w:r>
-        <w:rPr>
-          <w:lang w:val="en-US"/>
-        </w:rPr>
-        <w:t xml:space="preserve"> prilagođen na osnovu njihovih interesovanja</w:t>
-      </w:r>
-      <w:r>
-        <w:rPr>
-          <w:lang w:val="en-US"/>
-        </w:rPr>
-        <w:t xml:space="preserve"> (tagova koji prate)</w:t>
-      </w:r>
-      <w:r>
-        <w:rPr>
-          <w:lang w:val="en-US"/>
-        </w:rPr>
-        <w:t xml:space="preserve"> kao i prikaz recepata </w:t>
-      </w:r>
-      <w:r>
-        <w:rPr>
-          <w:lang w:val="en-US"/>
-        </w:rPr>
-        <w:t>njegovih prijatelja na društvenoj mreži.</w:t>
-      </w:r>
-      <w:r>
-        <w:rPr>
-          <w:lang w:val="en-US"/>
-        </w:rPr>
-        <w:t xml:space="preserve"> Korsinici </w:t>
-      </w:r>
-      <w:r>
-        <w:rPr>
-          <w:lang w:val="en-US"/>
-        </w:rPr>
-        <w:t>mogu</w:t>
-      </w:r>
-      <w:r>
-        <w:rPr>
-          <w:lang w:val="en-US"/>
-        </w:rPr>
-        <w:t xml:space="preserve"> </w:t>
-      </w:r>
-      <w:r>
-        <w:rPr>
-          <w:lang w:val="en-US"/>
-        </w:rPr>
-        <w:t xml:space="preserve">da kreiraju </w:t>
-      </w:r>
-      <w:r>
-        <w:rPr>
-          <w:lang w:val="en-US"/>
-        </w:rPr>
-        <w:t xml:space="preserve"> </w:t>
-      </w:r>
-      <w:r>
-        <w:rPr>
-          <w:lang w:val="en-US"/>
-        </w:rPr>
-        <w:t>sopstvene recepte</w:t>
-      </w:r>
-      <w:r>
-        <w:rPr>
-          <w:lang w:val="en-US"/>
-        </w:rPr>
-        <w:t xml:space="preserve"> </w:t>
-      </w:r>
-      <w:r>
-        <w:rPr>
-          <w:lang w:val="en-US"/>
-        </w:rPr>
-        <w:t>koji će biti prikazani na njihovim profilima</w:t>
-      </w:r>
-      <w:r>
-        <w:rPr>
-          <w:lang w:val="en-US"/>
-        </w:rPr>
-        <w:t>. Samim tim, korisnici mogu videti recepte drugih korisnika</w:t>
-      </w:r>
-      <w:r>
-        <w:rPr>
-          <w:lang w:val="en-US"/>
-        </w:rPr>
-        <w:t xml:space="preserve"> na svojim pocetnim stranicama </w:t>
-      </w:r>
-      <w:r>
-        <w:rPr>
-          <w:lang w:val="en-US"/>
-        </w:rPr>
-        <w:t>i sačuvati one koji im se dopadaju</w:t>
-      </w:r>
-      <w:r>
-        <w:rPr>
-          <w:lang w:val="en-US"/>
-        </w:rPr>
-        <w:t>.</w:t>
-      </w:r>
-      <w:r>
-        <w:rPr>
-          <w:lang w:val="en-US"/>
-        </w:rPr>
-        <w:t xml:space="preserve"> Radi lakšeg oragnizovanja</w:t>
-      </w:r>
-      <w:r>
-        <w:rPr>
-          <w:lang w:val="en-US"/>
-        </w:rPr>
-        <w:t xml:space="preserve"> sopstevnih i sacuvanih</w:t>
-      </w:r>
-      <w:r>
-        <w:rPr>
-          <w:lang w:val="en-US"/>
-        </w:rPr>
-        <w:t xml:space="preserve">  recepata</w:t>
-      </w:r>
-      <w:r>
-        <w:rPr>
-          <w:lang w:val="en-US"/>
-        </w:rPr>
-        <w:t xml:space="preserve">, i kasniju pretragu istih,  </w:t>
-      </w:r>
-      <w:r>
-        <w:rPr>
-          <w:lang w:val="en-US"/>
-        </w:rPr>
-        <w:t xml:space="preserve">na profilima je moguće </w:t>
-      </w:r>
-      <w:r>
-        <w:rPr>
-          <w:lang w:val="en-US"/>
-        </w:rPr>
-        <w:t xml:space="preserve">grupisanje recepata u </w:t>
-      </w:r>
-      <w:r>
-        <w:rPr>
-          <w:lang w:val="en-US"/>
-        </w:rPr>
-        <w:t xml:space="preserve"> </w:t>
-      </w:r>
-      <w:r>
-        <w:rPr>
-          <w:lang w:val="en-US"/>
-        </w:rPr>
-        <w:t>Board-ove.</w:t>
-      </w:r>
-    </w:p>
-    <w:p>
-      <w:pPr>
-        <w:rPr>
-          <w:lang w:val="en-US"/>
-        </w:rPr>
-      </w:pPr>
-      <w:r>
-        <w:rPr>
-          <w:lang w:val="en-US"/>
-        </w:rPr>
-        <w:t>Cilj ovog projekta je kreiranje zajednice u kojoj se širi znanje raznih ljudi na planeti i razmena kuliranskih is</w:t>
-      </w:r>
-      <w:r>
-        <w:rPr>
-          <w:lang w:val="en-US"/>
-        </w:rPr>
-        <w:t xml:space="preserve">kustava iz kuhinja sirom sveta, kao </w:t>
-      </w:r>
-      <w:r>
-        <w:t>i ž</w:t>
-      </w:r>
-      <w:r>
-        <w:rPr>
-          <w:lang w:val="en-US"/>
-        </w:rPr>
-        <w:t xml:space="preserve">elja da se ljudima priblizi svet hrane kako bi svakodnevnicu ucinili lepsom i otkrili gurmane u sebi. </w:t>
-      </w:r>
-    </w:p>
-    <w:p>
-      <w:pPr>
-        <w:pStyle w:val="Heading1"/>
-        <w:rPr>
-          <w:lang w:val="en-US"/>
-        </w:rPr>
-      </w:pPr>
-      <w:bookmarkStart w:id="2" w:name="_Toc90932752"/>
-      <w:r>
-        <w:rPr>
-          <w:lang w:val="en-US"/>
-        </w:rPr>
-        <w:t>Arhitekturno specifični zahtevi</w:t>
+    </w:p>
+    <w:p>
+      <w:pPr>
+        <w:rPr>
+          <w:lang w:val="en-US"/>
+        </w:rPr>
+      </w:pPr>
+    </w:p>
+    <w:p>
+      <w:pPr>
+        <w:rPr>
+          <w:lang w:val="en-US"/>
+        </w:rPr>
+      </w:pPr>
+      <w:r>
+        <w:rPr>
+          <w:lang w:val="en-US"/>
+        </w:rPr>
+        <w:t>U ovom odelj</w:t>
+      </w:r>
+      <w:r>
+        <w:rPr>
+          <w:lang w:val="en-US"/>
+        </w:rPr>
+        <w:t xml:space="preserve">ku biće prikayani arhitektuni zahtevi vezani za realizaciju FoodPin aplikacije, uključujući funkcionalne zahteve, ne-funkcionalne zahteve, odnosno attribute kvaliteta </w:t>
+      </w:r>
+      <w:r>
+        <w:rPr>
+          <w:lang w:val="en-US"/>
+        </w:rPr>
+        <w:t>i</w:t>
+      </w:r>
+      <w:r>
+        <w:rPr>
+          <w:lang w:val="en-US"/>
+        </w:rPr>
+        <w:t xml:space="preserve"> tehnička i poslovna ograničenja.</w:t>
+      </w:r>
+    </w:p>
+    <w:p>
+      <w:pPr>
+        <w:pStyle w:val="Heading2"/>
+      </w:pPr>
+      <w:bookmarkStart w:id="2" w:name="_Toc90932753"/>
+      <w:r>
+        <w:t>Funkcionalni zahtevi</w:t>
       </w:r>
       <w:bookmarkEnd w:id="2"/>
-    </w:p>
-    <w:p>
-      <w:pPr>
-        <w:rPr>
-          <w:lang w:val="en-US"/>
-        </w:rPr>
-      </w:pPr>
-    </w:p>
-    <w:p>
-      <w:pPr>
-        <w:rPr>
-          <w:lang w:val="en-US"/>
-        </w:rPr>
-      </w:pPr>
-      <w:r>
-        <w:rPr>
-          <w:lang w:val="en-US"/>
-        </w:rPr>
-        <w:t>U ovom odelj</w:t>
-      </w:r>
-      <w:r>
-        <w:rPr>
-          <w:lang w:val="en-US"/>
-        </w:rPr>
-        <w:t>ku biće prikayani arhitektuni zahtevi vezani za realizaciju FoodPin aplikacije, uključujući funkcionalne zahteve, ne-funkcionalne zahteve, odnosno attribute kvaliteta I tehnička i poslovna ograničenja.</w:t>
-      </w:r>
-    </w:p>
-    <w:p>
-      <w:pPr>
-        <w:pStyle w:val="Heading2"/>
-      </w:pPr>
-      <w:bookmarkStart w:id="3" w:name="_Toc90932753"/>
-      <w:r>
-        <w:t>Funkcionalni zahtevi</w:t>
-      </w:r>
-      <w:bookmarkEnd w:id="3"/>
     </w:p>
     <w:p>
       <w:pPr>
@@ -984,7 +995,19 @@
         <w:rPr>
           <w:lang w:val="en-US"/>
         </w:rPr>
-        <w:t>Kreniranje korisničkog naloga I logovanje na isti</w:t>
+        <w:t xml:space="preserve">Kreniranje korisničkog naloga </w:t>
+      </w:r>
+      <w:r>
+        <w:rPr>
+          <w:lang w:val="en-US"/>
+        </w:rPr>
+        <w:t>i</w:t>
+      </w:r>
+      <w:r>
+        <w:rPr>
+          <w:lang w:val="en-US"/>
+        </w:rPr>
+        <w:t xml:space="preserve"> logovanje na isti</w:t>
       </w:r>
     </w:p>
     <w:p>
@@ -1074,7 +1097,28 @@
         <w:rPr>
           <w:lang w:val="en-US"/>
         </w:rPr>
-        <w:t>Pregled recepta</w:t>
+        <w:t>Pregled recep</w:t>
+      </w:r>
+      <w:r>
+        <w:rPr>
+          <w:lang w:val="en-US"/>
+        </w:rPr>
+        <w:t>a</w:t>
+      </w:r>
+      <w:r>
+        <w:rPr>
+          <w:lang w:val="en-US"/>
+        </w:rPr>
+        <w:t>t</w:t>
+      </w:r>
+      <w:r>
+        <w:rPr>
+          <w:lang w:val="en-US"/>
+        </w:rPr>
+        <w:t>a na po</w:t>
+      </w:r>
+      <w:r>
+        <w:t>četnoj stranici</w:t>
       </w:r>
     </w:p>
     <w:p>
@@ -1092,7 +1136,7 @@
         <w:rPr>
           <w:lang w:val="en-US"/>
         </w:rPr>
-        <w:t>Grupisanje recepata u board-ove</w:t>
+        <w:t>Pregled izabranog recepta</w:t>
       </w:r>
     </w:p>
     <w:p>
@@ -1110,7 +1154,7 @@
         <w:rPr>
           <w:lang w:val="en-US"/>
         </w:rPr>
-        <w:t>Deljenje recepata među korisnicima</w:t>
+        <w:t>Pregled sačuvanih recepata</w:t>
       </w:r>
     </w:p>
     <w:p>
@@ -1128,13 +1172,7 @@
         <w:rPr>
           <w:lang w:val="en-US"/>
         </w:rPr>
-        <w:t>Komunikacija</w:t>
-      </w:r>
-      <w:r>
-        <w:rPr>
-          <w:lang w:val="en-US"/>
-        </w:rPr>
-        <w:t xml:space="preserve"> korisnika sa svojim prijateljima</w:t>
+        <w:t xml:space="preserve">Kreiranje board-a </w:t>
       </w:r>
     </w:p>
     <w:p>
@@ -1152,7 +1190,7 @@
         <w:rPr>
           <w:lang w:val="en-US"/>
         </w:rPr>
-        <w:t>Skladištenje podataka</w:t>
+        <w:t>Grupisanje recepata u board-ove</w:t>
       </w:r>
     </w:p>
     <w:p>
@@ -1170,32 +1208,169 @@
         <w:rPr>
           <w:lang w:val="en-US"/>
         </w:rPr>
-        <w:t>Slanje notifikacija o pristiglim porukama prijatelja, kao I obaveštenja o zapraćivanju korisnikovog profila i svidjanju njegovih recepata</w:t>
-      </w:r>
-    </w:p>
-    <w:p>
-      <w:pPr>
-        <w:rPr>
-          <w:lang w:val="en-US"/>
-        </w:rPr>
-      </w:pPr>
-      <w:r>
-        <w:rPr>
-          <w:lang w:val="en-US"/>
-        </w:rPr>
-        <w:br w:type="page"/>
+        <w:t>Deljenje recepata među korisnicima</w:t>
+      </w:r>
+    </w:p>
+    <w:p>
+      <w:pPr>
+        <w:pStyle w:val="ListParagraph"/>
+        <w:numPr>
+          <w:ilvl w:val="0"/>
+          <w:numId w:val="1"/>
+        </w:numPr>
+        <w:rPr>
+          <w:lang w:val="en-US"/>
+        </w:rPr>
+      </w:pPr>
+      <w:r>
+        <w:rPr>
+          <w:lang w:val="en-US"/>
+        </w:rPr>
+        <w:t>Komunikacija</w:t>
+      </w:r>
+      <w:r>
+        <w:rPr>
+          <w:lang w:val="en-US"/>
+        </w:rPr>
+        <w:t xml:space="preserve"> korisnika sa svojim prijateljima</w:t>
+      </w:r>
+    </w:p>
+    <w:p>
+      <w:pPr>
+        <w:pStyle w:val="ListParagraph"/>
+        <w:numPr>
+          <w:ilvl w:val="0"/>
+          <w:numId w:val="1"/>
+        </w:numPr>
+        <w:rPr>
+          <w:lang w:val="en-US"/>
+        </w:rPr>
+      </w:pPr>
+      <w:r>
+        <w:rPr>
+          <w:lang w:val="en-US"/>
+        </w:rPr>
+        <w:t>Skladištenje podataka</w:t>
+      </w:r>
+    </w:p>
+    <w:p>
+      <w:pPr>
+        <w:pStyle w:val="ListParagraph"/>
+        <w:numPr>
+          <w:ilvl w:val="0"/>
+          <w:numId w:val="1"/>
+        </w:numPr>
+        <w:rPr>
+          <w:lang w:val="en-US"/>
+        </w:rPr>
+      </w:pPr>
+      <w:r>
+        <w:rPr>
+          <w:lang w:val="en-US"/>
+        </w:rPr>
+        <w:lastRenderedPageBreak/>
+        <w:t xml:space="preserve">Slanje notifikacija o pristiglim porukama prijatelja, kao </w:t>
+      </w:r>
+      <w:r>
+        <w:rPr>
+          <w:lang w:val="en-US"/>
+        </w:rPr>
+        <w:t>i</w:t>
+      </w:r>
+      <w:r>
+        <w:rPr>
+          <w:lang w:val="en-US"/>
+        </w:rPr>
+        <w:t xml:space="preserve"> obaveštenja o zapraćivanju korisnikovog profila </w:t>
+      </w:r>
+      <w:r>
+        <w:rPr>
+          <w:lang w:val="en-US"/>
+        </w:rPr>
+        <w:t>i o</w:t>
+      </w:r>
+      <w:r>
+        <w:rPr>
+          <w:lang w:val="en-US"/>
+        </w:rPr>
+        <w:t xml:space="preserve">baveštenja da je korisnikov recept sačuvan od strane drugog korisnika. </w:t>
+      </w:r>
+    </w:p>
+    <w:p>
+      <w:pPr>
+        <w:pStyle w:val="ListParagraph"/>
+        <w:numPr>
+          <w:ilvl w:val="0"/>
+          <w:numId w:val="1"/>
+        </w:numPr>
+        <w:rPr>
+          <w:lang w:val="en-US"/>
+        </w:rPr>
+      </w:pPr>
+      <w:r>
+        <w:rPr>
+          <w:lang w:val="en-US"/>
+        </w:rPr>
+        <w:t xml:space="preserve">Zapraćivanje drugih korisnika </w:t>
+      </w:r>
+    </w:p>
+    <w:p>
+      <w:pPr>
+        <w:jc w:val="center"/>
+        <w:rPr>
+          <w:lang w:val="en-US"/>
+        </w:rPr>
+      </w:pPr>
+      <w:r>
+        <w:rPr>
+          <w:noProof/>
+        </w:rPr>
+        <w:drawing>
+          <wp:inline distT="0" distB="0" distL="0" distR="0" wp14:anchorId="0E2DE175" wp14:editId="2411AB96">
+            <wp:extent cx="4126675" cy="2784504"/>
+            <wp:effectExtent l="0" t="0" r="7620" b="0"/>
+            <wp:docPr id="1" name="Picture 1"/>
+            <wp:cNvGraphicFramePr>
+              <a:graphicFrameLocks xmlns:a="http://schemas.openxmlformats.org/drawingml/2006/main" noChangeAspect="1"/>
+            </wp:cNvGraphicFramePr>
+            <a:graphic xmlns:a="http://schemas.openxmlformats.org/drawingml/2006/main">
+              <a:graphicData uri="http://schemas.openxmlformats.org/drawingml/2006/picture">
+                <pic:pic xmlns:pic="http://schemas.openxmlformats.org/drawingml/2006/picture">
+                  <pic:nvPicPr>
+                    <pic:cNvPr id="1" name=""/>
+                    <pic:cNvPicPr/>
+                  </pic:nvPicPr>
+                  <pic:blipFill>
+                    <a:blip r:embed="rId8"/>
+                    <a:stretch>
+                      <a:fillRect/>
+                    </a:stretch>
+                  </pic:blipFill>
+                  <pic:spPr>
+                    <a:xfrm>
+                      <a:off x="0" y="0"/>
+                      <a:ext cx="4159638" cy="2806746"/>
+                    </a:xfrm>
+                    <a:prstGeom prst="rect">
+                      <a:avLst/>
+                    </a:prstGeom>
+                  </pic:spPr>
+                </pic:pic>
+              </a:graphicData>
+            </a:graphic>
+          </wp:inline>
+        </w:drawing>
       </w:r>
     </w:p>
     <w:p>
       <w:pPr>
         <w:pStyle w:val="Heading2"/>
       </w:pPr>
-      <w:bookmarkStart w:id="4" w:name="_Toc90932754"/>
-      <w:r>
-        <w:lastRenderedPageBreak/>
+      <w:bookmarkStart w:id="3" w:name="_Toc90932754"/>
+      <w:r>
         <w:t>Ne-funkcionalni zahtevi</w:t>
       </w:r>
-      <w:bookmarkEnd w:id="4"/>
+      <w:bookmarkEnd w:id="3"/>
     </w:p>
     <w:p>
       <w:pPr>
@@ -1502,6 +1677,580 @@
     </w:p>
     <w:p>
       <w:pPr>
+        <w:pStyle w:val="Heading2"/>
+        <w:rPr>
+          <w:lang w:val="de-DE"/>
+        </w:rPr>
+      </w:pPr>
+      <w:r>
+        <w:rPr>
+          <w:lang w:val="de-DE"/>
+        </w:rPr>
+        <w:br w:type="page"/>
+      </w:r>
+      <w:r>
+        <w:rPr>
+          <w:lang w:val="de-DE"/>
+        </w:rPr>
+        <w:lastRenderedPageBreak/>
+        <w:t xml:space="preserve">Tehnička i poslovna ograničenja </w:t>
+      </w:r>
+    </w:p>
+    <w:p>
+      <w:pPr>
+        <w:rPr>
+          <w:lang w:val="de-DE"/>
+        </w:rPr>
+      </w:pPr>
+      <w:r>
+        <w:rPr>
+          <w:lang w:val="de-DE"/>
+        </w:rPr>
+        <w:t>Sistem mora biti kreiran poštujući sledeća tehnička i poslovna ograničenja:</w:t>
+      </w:r>
+      <w:r>
+        <w:rPr>
+          <w:lang w:val="de-DE"/>
+        </w:rPr>
+        <w:t xml:space="preserve"> </w:t>
+      </w:r>
+    </w:p>
+    <w:p>
+      <w:pPr>
+        <w:pStyle w:val="ListParagraph"/>
+        <w:numPr>
+          <w:ilvl w:val="0"/>
+          <w:numId w:val="11"/>
+        </w:numPr>
+        <w:rPr>
+          <w:lang w:val="de-DE"/>
+        </w:rPr>
+      </w:pPr>
+      <w:r>
+        <w:rPr>
+          <w:b/>
+          <w:lang w:val="de-DE"/>
+        </w:rPr>
+        <w:t>Pristup preko web browsera</w:t>
+      </w:r>
+      <w:r>
+        <w:rPr>
+          <w:lang w:val="de-DE"/>
+        </w:rPr>
+        <w:t xml:space="preserve"> – Zbog distribuirane prirode aplikacije, potrebno je implementirati sistem korišćenjem adekvatnih web tehnologija kako bi pristup korisnicima bio olakšan i time ukinuli potrebu za instalacijom na njihovim uređajima</w:t>
+      </w:r>
+    </w:p>
+    <w:p>
+      <w:pPr>
+        <w:pStyle w:val="ListParagraph"/>
+        <w:numPr>
+          <w:ilvl w:val="0"/>
+          <w:numId w:val="11"/>
+        </w:numPr>
+        <w:rPr>
+          <w:lang w:val="de-DE"/>
+        </w:rPr>
+      </w:pPr>
+      <w:r>
+        <w:rPr>
+          <w:b/>
+          <w:lang w:val="de-DE"/>
+        </w:rPr>
+        <w:t>Sinhrona i asinhrona komunikacija</w:t>
+      </w:r>
+      <w:r>
+        <w:rPr>
+          <w:lang w:val="de-DE"/>
+        </w:rPr>
+        <w:t xml:space="preserve"> </w:t>
+      </w:r>
+      <w:r>
+        <w:rPr>
+          <w:lang w:val="de-DE"/>
+        </w:rPr>
+        <w:t>– Sistem treba da podrži sinhronu komunikaciju između klijentskog dela i serverskog dela pri normalnom korišćenju aplikacije kao i asinhronu komunikaciju između klijenata prilikom dopisivanja i primanja notifikacija</w:t>
+      </w:r>
+    </w:p>
+    <w:p>
+      <w:pPr>
+        <w:pStyle w:val="ListParagraph"/>
+        <w:numPr>
+          <w:ilvl w:val="0"/>
+          <w:numId w:val="11"/>
+        </w:numPr>
+        <w:rPr>
+          <w:b/>
+          <w:lang w:val="de-DE"/>
+        </w:rPr>
+      </w:pPr>
+      <w:r>
+        <w:rPr>
+          <w:b/>
+          <w:lang w:val="de-DE"/>
+        </w:rPr>
+        <w:t>Skrivenost baze podataka</w:t>
+      </w:r>
+      <w:r>
+        <w:rPr>
+          <w:b/>
+          <w:lang w:val="de-DE"/>
+        </w:rPr>
+        <w:t xml:space="preserve"> – </w:t>
+      </w:r>
+      <w:r>
+        <w:rPr>
+          <w:lang w:val="de-DE"/>
+        </w:rPr>
+        <w:t>Potrebno je sakriti način reprezentacije samih podataka u bazi i obezbiditi da svaki klijent dobije odgovarajuće podatke</w:t>
+      </w:r>
+    </w:p>
+    <w:p>
+      <w:pPr>
+        <w:pStyle w:val="ListParagraph"/>
+        <w:numPr>
+          <w:ilvl w:val="0"/>
+          <w:numId w:val="11"/>
+        </w:numPr>
+        <w:rPr>
+          <w:b/>
+          <w:lang w:val="de-DE"/>
+        </w:rPr>
+      </w:pPr>
+      <w:r>
+        <w:rPr>
+          <w:b/>
+          <w:lang w:val="de-DE"/>
+        </w:rPr>
+        <w:t xml:space="preserve"> </w:t>
+      </w:r>
+      <w:r>
+        <w:rPr>
+          <w:b/>
+          <w:lang w:val="de-DE"/>
+        </w:rPr>
+        <w:t xml:space="preserve">Laka upotrebljivost aplikacije </w:t>
+      </w:r>
+      <w:r>
+        <w:rPr>
+          <w:b/>
+          <w:lang w:val="de-DE"/>
+        </w:rPr>
+        <w:t xml:space="preserve">– </w:t>
+      </w:r>
+      <w:r>
+        <w:rPr>
+          <w:lang w:val="de-DE"/>
+        </w:rPr>
+        <w:t xml:space="preserve">Sistem treba biti interaktivne prirode i intiutivan za korišćenje bez dodatnih </w:t>
+      </w:r>
+      <w:r>
+        <w:rPr>
+          <w:lang w:val="de-DE"/>
+        </w:rPr>
+        <w:t xml:space="preserve">korisničkih </w:t>
+      </w:r>
+      <w:r>
+        <w:rPr>
+          <w:lang w:val="de-DE"/>
+        </w:rPr>
+        <w:t>upustava</w:t>
+      </w:r>
+    </w:p>
+    <w:p>
+      <w:pPr>
+        <w:pStyle w:val="ListParagraph"/>
+        <w:rPr>
+          <w:b/>
+          <w:lang w:val="de-DE"/>
+        </w:rPr>
+      </w:pPr>
+    </w:p>
+    <w:p>
+      <w:pPr>
+        <w:pStyle w:val="Heading1"/>
+        <w:rPr>
+          <w:lang w:val="de-DE"/>
+        </w:rPr>
+      </w:pPr>
+      <w:r>
+        <w:rPr>
+          <w:lang w:val="de-DE"/>
+        </w:rPr>
+        <w:t>Arhitekturni dizajn</w:t>
+      </w:r>
+    </w:p>
+    <w:p>
+      <w:pPr>
+        <w:rPr>
+          <w:lang w:val="de-DE"/>
+        </w:rPr>
+      </w:pPr>
+    </w:p>
+    <w:p>
+      <w:pPr>
+        <w:rPr>
+          <w:lang w:val="de-DE"/>
+        </w:rPr>
+      </w:pPr>
+      <w:r>
+        <w:rPr>
+          <w:lang w:val="de-DE"/>
+        </w:rPr>
+        <w:t>U ovom delu biće opisana arhitekturni dizajn FoodPin aplikacije, koji uključuje arhitekturne obrasce, generalnu arhitekturu sistema, kao i osnovne dijagrame komponenti i njihovih veza korišćenjem strukturnih i bihevioralnih pogleda.</w:t>
+      </w:r>
+    </w:p>
+    <w:p>
+      <w:pPr>
+        <w:pStyle w:val="Heading2"/>
+        <w:rPr>
+          <w:lang w:val="de-DE"/>
+        </w:rPr>
+      </w:pPr>
+      <w:r>
+        <w:rPr>
+          <w:lang w:val="de-DE"/>
+        </w:rPr>
+        <w:t xml:space="preserve">Arhitekturni obrasci </w:t>
+      </w:r>
+    </w:p>
+    <w:p>
+      <w:pPr>
+        <w:rPr>
+          <w:lang w:val="de-DE"/>
+        </w:rPr>
+      </w:pPr>
+    </w:p>
+    <w:p>
+      <w:pPr>
+        <w:rPr>
+          <w:lang w:val="de-DE"/>
+        </w:rPr>
+      </w:pPr>
+      <w:r>
+        <w:rPr>
+          <w:lang w:val="de-DE"/>
+        </w:rPr>
+        <w:t>FoodPin aplikacija se sastoji od sledećih arhitekturnih obrazaca:</w:t>
+      </w:r>
+    </w:p>
+    <w:p>
+      <w:pPr>
+        <w:pStyle w:val="ListParagraph"/>
+        <w:numPr>
+          <w:ilvl w:val="0"/>
+          <w:numId w:val="12"/>
+        </w:numPr>
+        <w:rPr>
+          <w:i/>
+          <w:lang w:val="de-DE"/>
+        </w:rPr>
+      </w:pPr>
+      <w:r>
+        <w:rPr>
+          <w:i/>
+          <w:lang w:val="de-DE"/>
+        </w:rPr>
+        <w:t>Layered obrazac</w:t>
+      </w:r>
+    </w:p>
+    <w:p>
+      <w:pPr>
+        <w:ind w:left="720"/>
+        <w:rPr>
+          <w:lang w:val="de-DE"/>
+        </w:rPr>
+      </w:pPr>
+      <w:r>
+        <w:rPr>
+          <w:lang w:val="de-DE"/>
+        </w:rPr>
+        <w:t>Glavna s</w:t>
+      </w:r>
+      <w:r>
+        <w:rPr>
+          <w:lang w:val="de-DE"/>
+        </w:rPr>
+        <w:t xml:space="preserve">truktura aplikacije FoodPin biće </w:t>
+      </w:r>
+      <w:r>
+        <w:rPr>
+          <w:lang w:val="de-DE"/>
+        </w:rPr>
+        <w:t>odrađena po Layered obrascu koji će biti podeljen na tri glavna sloja, to su: klijentski sloj, serverski sloj, i sloj baze podataka.</w:t>
+      </w:r>
+    </w:p>
+    <w:p>
+      <w:pPr>
+        <w:ind w:left="720"/>
+        <w:rPr>
+          <w:lang w:val="de-DE"/>
+        </w:rPr>
+      </w:pPr>
+      <w:r>
+        <w:rPr>
+          <w:lang w:val="de-DE"/>
+        </w:rPr>
+        <w:t>Klijentska komponenta predstavlja predstavlja interfejs prema korisnicima preko web browser-a.</w:t>
+      </w:r>
+    </w:p>
+    <w:p>
+      <w:pPr>
+        <w:ind w:left="720"/>
+        <w:rPr>
+          <w:lang w:val="de-DE"/>
+        </w:rPr>
+      </w:pPr>
+      <w:r>
+        <w:rPr>
+          <w:lang w:val="de-DE"/>
+        </w:rPr>
+        <w:t>Serverski sloj je srednji sloj sistema koji povezeuje klijentsku stranu i bazu podataka. Ovaj sloj će biti dalje raščlanjen u tri podsloja</w:t>
+      </w:r>
+      <w:r>
+        <w:rPr>
+          <w:lang w:val="de-DE"/>
+        </w:rPr>
+        <w:t xml:space="preserve">. </w:t>
+      </w:r>
+    </w:p>
+    <w:p>
+      <w:pPr>
+        <w:pStyle w:val="ListParagraph"/>
+        <w:numPr>
+          <w:ilvl w:val="0"/>
+          <w:numId w:val="13"/>
+        </w:numPr>
+        <w:rPr>
+          <w:lang w:val="de-DE"/>
+        </w:rPr>
+      </w:pPr>
+      <w:r>
+        <w:rPr>
+          <w:lang w:val="de-DE"/>
+        </w:rPr>
+        <w:t>Prvi</w:t>
+      </w:r>
+      <w:r>
+        <w:rPr>
+          <w:lang w:val="de-DE"/>
+        </w:rPr>
+        <w:t xml:space="preserve"> sloj </w:t>
+      </w:r>
+      <w:r>
+        <w:rPr>
+          <w:lang w:val="de-DE"/>
+        </w:rPr>
+        <w:t xml:space="preserve">je sloj </w:t>
+      </w:r>
+      <w:r>
+        <w:rPr>
+          <w:lang w:val="de-DE"/>
+        </w:rPr>
+        <w:t xml:space="preserve">prihvatanja api poziva sa klijentske komponente što omogućava </w:t>
+      </w:r>
+      <w:r>
+        <w:rPr>
+          <w:lang w:val="de-DE"/>
+        </w:rPr>
+        <w:t>interakciju</w:t>
+      </w:r>
+      <w:r>
+        <w:rPr>
+          <w:lang w:val="de-DE"/>
+        </w:rPr>
+        <w:t xml:space="preserve"> servera i klijenta</w:t>
+      </w:r>
+      <w:r>
+        <w:rPr>
+          <w:lang w:val="de-DE"/>
+        </w:rPr>
+        <w:t xml:space="preserve">. </w:t>
+      </w:r>
+    </w:p>
+    <w:p>
+      <w:pPr>
+        <w:pStyle w:val="ListParagraph"/>
+        <w:numPr>
+          <w:ilvl w:val="0"/>
+          <w:numId w:val="13"/>
+        </w:numPr>
+        <w:rPr>
+          <w:lang w:val="de-DE"/>
+        </w:rPr>
+      </w:pPr>
+      <w:r>
+        <w:rPr>
+          <w:lang w:val="de-DE"/>
+        </w:rPr>
+        <w:t xml:space="preserve">Drugi sloj je sloj poslovne logike koji je moguće obraditi sinhrono, komunikacija sa serverom pomoću RESTful API poziva, i asinhrono, korišćenjem usluga message broker-a. </w:t>
+      </w:r>
+    </w:p>
+    <w:p>
+      <w:pPr>
+        <w:pStyle w:val="ListParagraph"/>
+        <w:numPr>
+          <w:ilvl w:val="0"/>
+          <w:numId w:val="13"/>
+        </w:numPr>
+        <w:rPr>
+          <w:lang w:val="de-DE"/>
+        </w:rPr>
+      </w:pPr>
+      <w:r>
+        <w:rPr>
+          <w:lang w:val="de-DE"/>
+        </w:rPr>
+        <w:lastRenderedPageBreak/>
+        <w:t xml:space="preserve">Treći sloj je sloj perzistencije </w:t>
+      </w:r>
+      <w:r>
+        <w:rPr>
+          <w:lang w:val="de-DE"/>
+        </w:rPr>
+        <w:t xml:space="preserve">i upravljanja </w:t>
+      </w:r>
+      <w:r>
+        <w:rPr>
+          <w:lang w:val="de-DE"/>
+        </w:rPr>
+        <w:t>klijentskih podataka u bazi podat</w:t>
+      </w:r>
+      <w:r>
+        <w:rPr>
+          <w:lang w:val="de-DE"/>
+        </w:rPr>
+        <w:t>a</w:t>
+      </w:r>
+      <w:r>
+        <w:rPr>
+          <w:lang w:val="de-DE"/>
+        </w:rPr>
+        <w:t>ka.</w:t>
+      </w:r>
+    </w:p>
+    <w:p>
+      <w:pPr>
+        <w:ind w:left="720"/>
+        <w:rPr>
+          <w:lang w:val="de-DE"/>
+        </w:rPr>
+      </w:pPr>
+      <w:r>
+        <w:rPr>
+          <w:lang w:val="de-DE"/>
+        </w:rPr>
+        <w:t xml:space="preserve">Sloj baze podataka je namenjen trajnoj perzistenciji podataka. Ovaj sloj je sačinjen od dve baze podataka: graf baza (zadužena za konekcije  između samih podataka i skladištenje većeg dela podataka) i relaciona baza (zadužena za skladištenje </w:t>
+      </w:r>
+      <w:r>
+        <w:rPr>
+          <w:lang w:val="de-DE"/>
+        </w:rPr>
+        <w:t>notifikacija</w:t>
+      </w:r>
+      <w:r>
+        <w:rPr>
+          <w:lang w:val="de-DE"/>
+        </w:rPr>
+        <w:t xml:space="preserve">  i poruka između klijenata)</w:t>
+      </w:r>
+    </w:p>
+    <w:p>
+      <w:pPr>
+        <w:pStyle w:val="ListParagraph"/>
+        <w:numPr>
+          <w:ilvl w:val="0"/>
+          <w:numId w:val="12"/>
+        </w:numPr>
+        <w:rPr>
+          <w:i/>
+          <w:lang w:val="de-DE"/>
+        </w:rPr>
+      </w:pPr>
+      <w:r>
+        <w:rPr>
+          <w:i/>
+          <w:lang w:val="de-DE"/>
+        </w:rPr>
+        <w:t>Repository obrazac</w:t>
+      </w:r>
+      <w:r>
+        <w:rPr>
+          <w:i/>
+          <w:lang w:val="de-DE"/>
+        </w:rPr>
+        <w:t xml:space="preserve"> ??????? </w:t>
+      </w:r>
+    </w:p>
+    <w:p>
+      <w:pPr>
+        <w:pStyle w:val="ListParagraph"/>
+        <w:numPr>
+          <w:ilvl w:val="0"/>
+          <w:numId w:val="12"/>
+        </w:numPr>
+        <w:rPr>
+          <w:i/>
+          <w:lang w:val="de-DE"/>
+        </w:rPr>
+      </w:pPr>
+      <w:r>
+        <w:rPr>
+          <w:i/>
+          <w:lang w:val="de-DE"/>
+        </w:rPr>
+        <w:t>Publisher/Subscriber obrazac</w:t>
+      </w:r>
+    </w:p>
+    <w:p>
+      <w:pPr>
+        <w:pStyle w:val="ListParagraph"/>
+        <w:rPr>
+          <w:i/>
+          <w:lang w:val="de-DE"/>
+        </w:rPr>
+      </w:pPr>
+    </w:p>
+    <w:p>
+      <w:pPr>
+        <w:pStyle w:val="ListParagraph"/>
+        <w:rPr>
+          <w:lang w:val="de-DE"/>
+        </w:rPr>
+      </w:pPr>
+      <w:r>
+        <w:rPr>
+          <w:lang w:val="de-DE"/>
+        </w:rPr>
+        <w:t>Publisher/Subscriber obrazac će biti iskorišćen u vidu message broker-a za implementaciju asinhrone komunikacije. Komunikac</w:t>
+      </w:r>
+      <w:r>
+        <w:rPr>
+          <w:lang w:val="de-DE"/>
+        </w:rPr>
+        <w:t>ija obuhvata obaveštenja korisnika o pristiglim porukama od drugih korisnika, kao i sistemske notifikacije prouzrokovane akcijama drugih korisnika (kao što su Follow notifikacija i Save Recipe notifikacija). Klijenti će biti automatski obavešteni o svim navedenim promenama u sistemu koji se njega tiču.</w:t>
+      </w:r>
+    </w:p>
+    <w:p>
+      <w:pPr>
+        <w:ind w:left="720"/>
+        <w:rPr>
+          <w:lang w:val="de-DE"/>
+        </w:rPr>
+      </w:pPr>
+      <w:bookmarkStart w:id="4" w:name="_GoBack"/>
+      <w:bookmarkEnd w:id="4"/>
+    </w:p>
+    <w:p>
+      <w:pPr>
+        <w:ind w:left="720"/>
+        <w:rPr>
+          <w:lang w:val="de-DE"/>
+        </w:rPr>
+      </w:pPr>
+    </w:p>
+    <w:p>
+      <w:pPr>
+        <w:ind w:left="720"/>
         <w:rPr>
           <w:lang w:val="de-DE"/>
         </w:rPr>
@@ -1751,6 +2500,232 @@
     </w:lvl>
   </w:abstractNum>
   <w:abstractNum w:abstractNumId="2" w15:restartNumberingAfterBreak="0">
+    <w:nsid w:val="31524124"/>
+    <w:multiLevelType w:val="hybridMultilevel"/>
+    <w:tmpl w:val="807447CA"/>
+    <w:lvl w:ilvl="0" w:tplc="04090001">
+      <w:start w:val="1"/>
+      <w:numFmt w:val="bullet"/>
+      <w:lvlText w:val=""/>
+      <w:lvlJc w:val="left"/>
+      <w:pPr>
+        <w:ind w:left="720" w:hanging="360"/>
+      </w:pPr>
+      <w:rPr>
+        <w:rFonts w:ascii="Symbol" w:hAnsi="Symbol" w:hint="default"/>
+      </w:rPr>
+    </w:lvl>
+    <w:lvl w:ilvl="1" w:tplc="04090003">
+      <w:start w:val="1"/>
+      <w:numFmt w:val="bullet"/>
+      <w:lvlText w:val="o"/>
+      <w:lvlJc w:val="left"/>
+      <w:pPr>
+        <w:ind w:left="1440" w:hanging="360"/>
+      </w:pPr>
+      <w:rPr>
+        <w:rFonts w:ascii="Courier New" w:hAnsi="Courier New" w:cs="Courier New" w:hint="default"/>
+      </w:rPr>
+    </w:lvl>
+    <w:lvl w:ilvl="2" w:tplc="04090005" w:tentative="1">
+      <w:start w:val="1"/>
+      <w:numFmt w:val="bullet"/>
+      <w:lvlText w:val=""/>
+      <w:lvlJc w:val="left"/>
+      <w:pPr>
+        <w:ind w:left="2160" w:hanging="360"/>
+      </w:pPr>
+      <w:rPr>
+        <w:rFonts w:ascii="Wingdings" w:hAnsi="Wingdings" w:hint="default"/>
+      </w:rPr>
+    </w:lvl>
+    <w:lvl w:ilvl="3" w:tplc="04090001" w:tentative="1">
+      <w:start w:val="1"/>
+      <w:numFmt w:val="bullet"/>
+      <w:lvlText w:val=""/>
+      <w:lvlJc w:val="left"/>
+      <w:pPr>
+        <w:ind w:left="2880" w:hanging="360"/>
+      </w:pPr>
+      <w:rPr>
+        <w:rFonts w:ascii="Symbol" w:hAnsi="Symbol" w:hint="default"/>
+      </w:rPr>
+    </w:lvl>
+    <w:lvl w:ilvl="4" w:tplc="04090003" w:tentative="1">
+      <w:start w:val="1"/>
+      <w:numFmt w:val="bullet"/>
+      <w:lvlText w:val="o"/>
+      <w:lvlJc w:val="left"/>
+      <w:pPr>
+        <w:ind w:left="3600" w:hanging="360"/>
+      </w:pPr>
+      <w:rPr>
+        <w:rFonts w:ascii="Courier New" w:hAnsi="Courier New" w:cs="Courier New" w:hint="default"/>
+      </w:rPr>
+    </w:lvl>
+    <w:lvl w:ilvl="5" w:tplc="04090005" w:tentative="1">
+      <w:start w:val="1"/>
+      <w:numFmt w:val="bullet"/>
+      <w:lvlText w:val=""/>
+      <w:lvlJc w:val="left"/>
+      <w:pPr>
+        <w:ind w:left="4320" w:hanging="360"/>
+      </w:pPr>
+      <w:rPr>
+        <w:rFonts w:ascii="Wingdings" w:hAnsi="Wingdings" w:hint="default"/>
+      </w:rPr>
+    </w:lvl>
+    <w:lvl w:ilvl="6" w:tplc="04090001" w:tentative="1">
+      <w:start w:val="1"/>
+      <w:numFmt w:val="bullet"/>
+      <w:lvlText w:val=""/>
+      <w:lvlJc w:val="left"/>
+      <w:pPr>
+        <w:ind w:left="5040" w:hanging="360"/>
+      </w:pPr>
+      <w:rPr>
+        <w:rFonts w:ascii="Symbol" w:hAnsi="Symbol" w:hint="default"/>
+      </w:rPr>
+    </w:lvl>
+    <w:lvl w:ilvl="7" w:tplc="04090003" w:tentative="1">
+      <w:start w:val="1"/>
+      <w:numFmt w:val="bullet"/>
+      <w:lvlText w:val="o"/>
+      <w:lvlJc w:val="left"/>
+      <w:pPr>
+        <w:ind w:left="5760" w:hanging="360"/>
+      </w:pPr>
+      <w:rPr>
+        <w:rFonts w:ascii="Courier New" w:hAnsi="Courier New" w:cs="Courier New" w:hint="default"/>
+      </w:rPr>
+    </w:lvl>
+    <w:lvl w:ilvl="8" w:tplc="04090005" w:tentative="1">
+      <w:start w:val="1"/>
+      <w:numFmt w:val="bullet"/>
+      <w:lvlText w:val=""/>
+      <w:lvlJc w:val="left"/>
+      <w:pPr>
+        <w:ind w:left="6480" w:hanging="360"/>
+      </w:pPr>
+      <w:rPr>
+        <w:rFonts w:ascii="Wingdings" w:hAnsi="Wingdings" w:hint="default"/>
+      </w:rPr>
+    </w:lvl>
+  </w:abstractNum>
+  <w:abstractNum w:abstractNumId="3" w15:restartNumberingAfterBreak="0">
+    <w:nsid w:val="31ED135D"/>
+    <w:multiLevelType w:val="hybridMultilevel"/>
+    <w:tmpl w:val="155CCEC8"/>
+    <w:lvl w:ilvl="0" w:tplc="04090001">
+      <w:start w:val="1"/>
+      <w:numFmt w:val="bullet"/>
+      <w:lvlText w:val=""/>
+      <w:lvlJc w:val="left"/>
+      <w:pPr>
+        <w:ind w:left="720" w:hanging="360"/>
+      </w:pPr>
+      <w:rPr>
+        <w:rFonts w:ascii="Symbol" w:hAnsi="Symbol" w:hint="default"/>
+      </w:rPr>
+    </w:lvl>
+    <w:lvl w:ilvl="1" w:tplc="04090003" w:tentative="1">
+      <w:start w:val="1"/>
+      <w:numFmt w:val="bullet"/>
+      <w:lvlText w:val="o"/>
+      <w:lvlJc w:val="left"/>
+      <w:pPr>
+        <w:ind w:left="1440" w:hanging="360"/>
+      </w:pPr>
+      <w:rPr>
+        <w:rFonts w:ascii="Courier New" w:hAnsi="Courier New" w:cs="Courier New" w:hint="default"/>
+      </w:rPr>
+    </w:lvl>
+    <w:lvl w:ilvl="2" w:tplc="04090005" w:tentative="1">
+      <w:start w:val="1"/>
+      <w:numFmt w:val="bullet"/>
+      <w:lvlText w:val=""/>
+      <w:lvlJc w:val="left"/>
+      <w:pPr>
+        <w:ind w:left="2160" w:hanging="360"/>
+      </w:pPr>
+      <w:rPr>
+        <w:rFonts w:ascii="Wingdings" w:hAnsi="Wingdings" w:hint="default"/>
+      </w:rPr>
+    </w:lvl>
+    <w:lvl w:ilvl="3" w:tplc="04090001" w:tentative="1">
+      <w:start w:val="1"/>
+      <w:numFmt w:val="bullet"/>
+      <w:lvlText w:val=""/>
+      <w:lvlJc w:val="left"/>
+      <w:pPr>
+        <w:ind w:left="2880" w:hanging="360"/>
+      </w:pPr>
+      <w:rPr>
+        <w:rFonts w:ascii="Symbol" w:hAnsi="Symbol" w:hint="default"/>
+      </w:rPr>
+    </w:lvl>
+    <w:lvl w:ilvl="4" w:tplc="04090003" w:tentative="1">
+      <w:start w:val="1"/>
+      <w:numFmt w:val="bullet"/>
+      <w:lvlText w:val="o"/>
+      <w:lvlJc w:val="left"/>
+      <w:pPr>
+        <w:ind w:left="3600" w:hanging="360"/>
+      </w:pPr>
+      <w:rPr>
+        <w:rFonts w:ascii="Courier New" w:hAnsi="Courier New" w:cs="Courier New" w:hint="default"/>
+      </w:rPr>
+    </w:lvl>
+    <w:lvl w:ilvl="5" w:tplc="04090005" w:tentative="1">
+      <w:start w:val="1"/>
+      <w:numFmt w:val="bullet"/>
+      <w:lvlText w:val=""/>
+      <w:lvlJc w:val="left"/>
+      <w:pPr>
+        <w:ind w:left="4320" w:hanging="360"/>
+      </w:pPr>
+      <w:rPr>
+        <w:rFonts w:ascii="Wingdings" w:hAnsi="Wingdings" w:hint="default"/>
+      </w:rPr>
+    </w:lvl>
+    <w:lvl w:ilvl="6" w:tplc="04090001" w:tentative="1">
+      <w:start w:val="1"/>
+      <w:numFmt w:val="bullet"/>
+      <w:lvlText w:val=""/>
+      <w:lvlJc w:val="left"/>
+      <w:pPr>
+        <w:ind w:left="5040" w:hanging="360"/>
+      </w:pPr>
+      <w:rPr>
+        <w:rFonts w:ascii="Symbol" w:hAnsi="Symbol" w:hint="default"/>
+      </w:rPr>
+    </w:lvl>
+    <w:lvl w:ilvl="7" w:tplc="04090003" w:tentative="1">
+      <w:start w:val="1"/>
+      <w:numFmt w:val="bullet"/>
+      <w:lvlText w:val="o"/>
+      <w:lvlJc w:val="left"/>
+      <w:pPr>
+        <w:ind w:left="5760" w:hanging="360"/>
+      </w:pPr>
+      <w:rPr>
+        <w:rFonts w:ascii="Courier New" w:hAnsi="Courier New" w:cs="Courier New" w:hint="default"/>
+      </w:rPr>
+    </w:lvl>
+    <w:lvl w:ilvl="8" w:tplc="04090005" w:tentative="1">
+      <w:start w:val="1"/>
+      <w:numFmt w:val="bullet"/>
+      <w:lvlText w:val=""/>
+      <w:lvlJc w:val="left"/>
+      <w:pPr>
+        <w:ind w:left="6480" w:hanging="360"/>
+      </w:pPr>
+      <w:rPr>
+        <w:rFonts w:ascii="Wingdings" w:hAnsi="Wingdings" w:hint="default"/>
+      </w:rPr>
+    </w:lvl>
+  </w:abstractNum>
+  <w:abstractNum w:abstractNumId="4" w15:restartNumberingAfterBreak="0">
     <w:nsid w:val="33987DA5"/>
     <w:multiLevelType w:val="multilevel"/>
     <w:tmpl w:val="0409001F"/>
@@ -1836,7 +2811,7 @@
       </w:pPr>
     </w:lvl>
   </w:abstractNum>
-  <w:abstractNum w:abstractNumId="3" w15:restartNumberingAfterBreak="0">
+  <w:abstractNum w:abstractNumId="5" w15:restartNumberingAfterBreak="0">
     <w:nsid w:val="350F4724"/>
     <w:multiLevelType w:val="multilevel"/>
     <w:tmpl w:val="CD62A414"/>
@@ -1922,7 +2897,93 @@
       </w:pPr>
     </w:lvl>
   </w:abstractNum>
-  <w:abstractNum w:abstractNumId="4" w15:restartNumberingAfterBreak="0">
+  <w:abstractNum w:abstractNumId="6" w15:restartNumberingAfterBreak="0">
+    <w:nsid w:val="3DE94D98"/>
+    <w:multiLevelType w:val="hybridMultilevel"/>
+    <w:tmpl w:val="FD5A2D50"/>
+    <w:lvl w:ilvl="0" w:tplc="0409000F">
+      <w:start w:val="1"/>
+      <w:numFmt w:val="decimal"/>
+      <w:lvlText w:val="%1."/>
+      <w:lvlJc w:val="left"/>
+      <w:pPr>
+        <w:ind w:left="1440" w:hanging="360"/>
+      </w:pPr>
+    </w:lvl>
+    <w:lvl w:ilvl="1" w:tplc="04090019" w:tentative="1">
+      <w:start w:val="1"/>
+      <w:numFmt w:val="lowerLetter"/>
+      <w:lvlText w:val="%2."/>
+      <w:lvlJc w:val="left"/>
+      <w:pPr>
+        <w:ind w:left="2160" w:hanging="360"/>
+      </w:pPr>
+    </w:lvl>
+    <w:lvl w:ilvl="2" w:tplc="0409001B" w:tentative="1">
+      <w:start w:val="1"/>
+      <w:numFmt w:val="lowerRoman"/>
+      <w:lvlText w:val="%3."/>
+      <w:lvlJc w:val="right"/>
+      <w:pPr>
+        <w:ind w:left="2880" w:hanging="180"/>
+      </w:pPr>
+    </w:lvl>
+    <w:lvl w:ilvl="3" w:tplc="0409000F" w:tentative="1">
+      <w:start w:val="1"/>
+      <w:numFmt w:val="decimal"/>
+      <w:lvlText w:val="%4."/>
+      <w:lvlJc w:val="left"/>
+      <w:pPr>
+        <w:ind w:left="3600" w:hanging="360"/>
+      </w:pPr>
+    </w:lvl>
+    <w:lvl w:ilvl="4" w:tplc="04090019" w:tentative="1">
+      <w:start w:val="1"/>
+      <w:numFmt w:val="lowerLetter"/>
+      <w:lvlText w:val="%5."/>
+      <w:lvlJc w:val="left"/>
+      <w:pPr>
+        <w:ind w:left="4320" w:hanging="360"/>
+      </w:pPr>
+    </w:lvl>
+    <w:lvl w:ilvl="5" w:tplc="0409001B" w:tentative="1">
+      <w:start w:val="1"/>
+      <w:numFmt w:val="lowerRoman"/>
+      <w:lvlText w:val="%6."/>
+      <w:lvlJc w:val="right"/>
+      <w:pPr>
+        <w:ind w:left="5040" w:hanging="180"/>
+      </w:pPr>
+    </w:lvl>
+    <w:lvl w:ilvl="6" w:tplc="0409000F" w:tentative="1">
+      <w:start w:val="1"/>
+      <w:numFmt w:val="decimal"/>
+      <w:lvlText w:val="%7."/>
+      <w:lvlJc w:val="left"/>
+      <w:pPr>
+        <w:ind w:left="5760" w:hanging="360"/>
+      </w:pPr>
+    </w:lvl>
+    <w:lvl w:ilvl="7" w:tplc="04090019" w:tentative="1">
+      <w:start w:val="1"/>
+      <w:numFmt w:val="lowerLetter"/>
+      <w:lvlText w:val="%8."/>
+      <w:lvlJc w:val="left"/>
+      <w:pPr>
+        <w:ind w:left="6480" w:hanging="360"/>
+      </w:pPr>
+    </w:lvl>
+    <w:lvl w:ilvl="8" w:tplc="0409001B" w:tentative="1">
+      <w:start w:val="1"/>
+      <w:numFmt w:val="lowerRoman"/>
+      <w:lvlText w:val="%9."/>
+      <w:lvlJc w:val="right"/>
+      <w:pPr>
+        <w:ind w:left="7200" w:hanging="180"/>
+      </w:pPr>
+    </w:lvl>
+  </w:abstractNum>
+  <w:abstractNum w:abstractNumId="7" w15:restartNumberingAfterBreak="0">
     <w:nsid w:val="3E4E6C53"/>
     <w:multiLevelType w:val="multilevel"/>
     <w:tmpl w:val="0409001F"/>
@@ -2008,7 +3069,7 @@
       </w:pPr>
     </w:lvl>
   </w:abstractNum>
-  <w:abstractNum w:abstractNumId="5" w15:restartNumberingAfterBreak="0">
+  <w:abstractNum w:abstractNumId="8" w15:restartNumberingAfterBreak="0">
     <w:nsid w:val="48B345E8"/>
     <w:multiLevelType w:val="multilevel"/>
     <w:tmpl w:val="FF68BF36"/>
@@ -2094,7 +3155,7 @@
       </w:pPr>
     </w:lvl>
   </w:abstractNum>
-  <w:abstractNum w:abstractNumId="6" w15:restartNumberingAfterBreak="0">
+  <w:abstractNum w:abstractNumId="9" w15:restartNumberingAfterBreak="0">
     <w:nsid w:val="5AA119C9"/>
     <w:multiLevelType w:val="hybridMultilevel"/>
     <w:tmpl w:val="F1305F9C"/>
@@ -2207,7 +3268,7 @@
       </w:rPr>
     </w:lvl>
   </w:abstractNum>
-  <w:abstractNum w:abstractNumId="7" w15:restartNumberingAfterBreak="0">
+  <w:abstractNum w:abstractNumId="10" w15:restartNumberingAfterBreak="0">
     <w:nsid w:val="5F114E17"/>
     <w:multiLevelType w:val="multilevel"/>
     <w:tmpl w:val="97923AF2"/>
@@ -2320,7 +3381,7 @@
       </w:rPr>
     </w:lvl>
   </w:abstractNum>
-  <w:abstractNum w:abstractNumId="8" w15:restartNumberingAfterBreak="0">
+  <w:abstractNum w:abstractNumId="11" w15:restartNumberingAfterBreak="0">
     <w:nsid w:val="77D74E3B"/>
     <w:multiLevelType w:val="multilevel"/>
     <w:tmpl w:val="0409001F"/>
@@ -2406,7 +3467,7 @@
       </w:pPr>
     </w:lvl>
   </w:abstractNum>
-  <w:abstractNum w:abstractNumId="9" w15:restartNumberingAfterBreak="0">
+  <w:abstractNum w:abstractNumId="12" w15:restartNumberingAfterBreak="0">
     <w:nsid w:val="7F511450"/>
     <w:multiLevelType w:val="hybridMultilevel"/>
     <w:tmpl w:val="DE68FA28"/>
@@ -2520,34 +3581,43 @@
     </w:lvl>
   </w:abstractNum>
   <w:num w:numId="1">
-    <w:abstractNumId w:val="6"/>
+    <w:abstractNumId w:val="9"/>
   </w:num>
   <w:num w:numId="2">
-    <w:abstractNumId w:val="9"/>
+    <w:abstractNumId w:val="12"/>
   </w:num>
   <w:num w:numId="3">
-    <w:abstractNumId w:val="2"/>
+    <w:abstractNumId w:val="4"/>
   </w:num>
   <w:num w:numId="4">
-    <w:abstractNumId w:val="8"/>
+    <w:abstractNumId w:val="11"/>
   </w:num>
   <w:num w:numId="5">
     <w:abstractNumId w:val="1"/>
   </w:num>
   <w:num w:numId="6">
-    <w:abstractNumId w:val="4"/>
+    <w:abstractNumId w:val="7"/>
   </w:num>
   <w:num w:numId="7">
-    <w:abstractNumId w:val="7"/>
+    <w:abstractNumId w:val="10"/>
   </w:num>
   <w:num w:numId="8">
-    <w:abstractNumId w:val="5"/>
+    <w:abstractNumId w:val="8"/>
   </w:num>
   <w:num w:numId="9">
     <w:abstractNumId w:val="0"/>
   </w:num>
   <w:num w:numId="10">
+    <w:abstractNumId w:val="5"/>
+  </w:num>
+  <w:num w:numId="11">
     <w:abstractNumId w:val="3"/>
+  </w:num>
+  <w:num w:numId="12">
+    <w:abstractNumId w:val="2"/>
+  </w:num>
+  <w:num w:numId="13">
+    <w:abstractNumId w:val="6"/>
   </w:num>
 </w:numbering>
 </file>
@@ -2724,7 +3794,7 @@
     <w:lsdException w:name="Table Web 2" w:semiHidden="1" w:unhideWhenUsed="1"/>
     <w:lsdException w:name="Table Web 3" w:semiHidden="1" w:unhideWhenUsed="1"/>
     <w:lsdException w:name="Balloon Text" w:semiHidden="1" w:unhideWhenUsed="1"/>
-    <w:lsdException w:name="Table Grid" w:semiHidden="1" w:uiPriority="59" w:unhideWhenUsed="1"/>
+    <w:lsdException w:name="Table Grid" w:uiPriority="59"/>
     <w:lsdException w:name="Table Theme" w:semiHidden="1" w:unhideWhenUsed="1"/>
     <w:lsdException w:name="Placeholder Text" w:semiHidden="1"/>
     <w:lsdException w:name="No Spacing" w:uiPriority="1" w:qFormat="1"/>
@@ -2963,7 +4033,7 @@
     <w:link w:val="Heading1Char"/>
     <w:uiPriority w:val="9"/>
     <w:qFormat/>
-    <w:rsid w:val="00CE1897"/>
+    <w:rsid w:val="00C65C94"/>
     <w:pPr>
       <w:keepNext/>
       <w:keepLines/>
@@ -2975,6 +4045,7 @@
     </w:pPr>
     <w:rPr>
       <w:rFonts w:eastAsiaTheme="majorEastAsia" w:cstheme="majorBidi"/>
+      <w:b/>
       <w:color w:val="000000" w:themeColor="text1"/>
       <w:sz w:val="32"/>
       <w:szCs w:val="32"/>
@@ -2988,7 +4059,7 @@
     <w:uiPriority w:val="9"/>
     <w:unhideWhenUsed/>
     <w:qFormat/>
-    <w:rsid w:val="00CE1897"/>
+    <w:rsid w:val="00C65C94"/>
     <w:pPr>
       <w:keepNext/>
       <w:keepLines/>
@@ -3001,7 +4072,9 @@
     </w:pPr>
     <w:rPr>
       <w:rFonts w:eastAsiaTheme="majorEastAsia" w:cstheme="majorBidi"/>
+      <w:b/>
       <w:bCs/>
+      <w:i/>
       <w:sz w:val="26"/>
       <w:szCs w:val="26"/>
     </w:rPr>
@@ -3327,9 +4400,10 @@
     <w:basedOn w:val="DefaultParagraphFont"/>
     <w:link w:val="Heading1"/>
     <w:uiPriority w:val="9"/>
-    <w:rsid w:val="00CE1897"/>
+    <w:rsid w:val="00C65C94"/>
     <w:rPr>
       <w:rFonts w:ascii="Times New Roman" w:eastAsiaTheme="majorEastAsia" w:hAnsi="Times New Roman" w:cstheme="majorBidi"/>
+      <w:b/>
       <w:color w:val="000000" w:themeColor="text1"/>
       <w:sz w:val="32"/>
       <w:szCs w:val="32"/>
@@ -3341,10 +4415,12 @@
     <w:basedOn w:val="DefaultParagraphFont"/>
     <w:link w:val="Heading2"/>
     <w:uiPriority w:val="9"/>
-    <w:rsid w:val="00CE1897"/>
+    <w:rsid w:val="00C65C94"/>
     <w:rPr>
       <w:rFonts w:ascii="Times New Roman" w:eastAsiaTheme="majorEastAsia" w:hAnsi="Times New Roman" w:cstheme="majorBidi"/>
+      <w:b/>
       <w:bCs/>
+      <w:i/>
       <w:sz w:val="26"/>
       <w:szCs w:val="26"/>
       <w:lang w:val="sr-Latn-RS"/>
@@ -3811,7 +4887,7 @@
 </file>
 
 <file path=customXml/itemProps1.xml><?xml version="1.0" encoding="utf-8"?>
-<ds:datastoreItem xmlns:ds="http://schemas.openxmlformats.org/officeDocument/2006/customXml" ds:itemID="{93A210F6-178B-42B9-94C4-9E51D232ECC0}">
+<ds:datastoreItem xmlns:ds="http://schemas.openxmlformats.org/officeDocument/2006/customXml" ds:itemID="{7FCD1BF9-1B5F-4B15-A87F-027DFA260595}">
   <ds:schemaRefs>
     <ds:schemaRef ds:uri="http://schemas.openxmlformats.org/officeDocument/2006/bibliography"/>
   </ds:schemaRefs>

</xml_diff>

<commit_message>
Finalna verzija dokumenta "Arhitekturni projekat"
</commit_message>
<xml_diff>
--- a/Dokumentacija/Arhitekturni projekat.docx
+++ b/Dokumentacija/Arhitekturni projekat.docx
@@ -321,7 +321,7 @@
           <w:r>
             <w:fldChar w:fldCharType="separate"/>
           </w:r>
-          <w:hyperlink w:anchor="_Toc91109466" w:history="1">
+          <w:hyperlink w:anchor="_Toc91193225" w:history="1">
             <w:r>
               <w:rPr>
                 <w:rStyle w:val="Hyperlink"/>
@@ -364,7 +364,7 @@
                 <w:noProof/>
                 <w:webHidden/>
               </w:rPr>
-              <w:instrText xml:space="preserve"> PAGEREF _Toc91109466 \h </w:instrText>
+              <w:instrText xml:space="preserve"> PAGEREF _Toc91193225 \h </w:instrText>
             </w:r>
             <w:r>
               <w:rPr>
@@ -408,7 +408,7 @@
               <w:lang w:val="en-US"/>
             </w:rPr>
           </w:pPr>
-          <w:hyperlink w:anchor="_Toc91109467" w:history="1">
+          <w:hyperlink w:anchor="_Toc91193226" w:history="1">
             <w:r>
               <w:rPr>
                 <w:rStyle w:val="Hyperlink"/>
@@ -453,7 +453,7 @@
                 <w:noProof/>
                 <w:webHidden/>
               </w:rPr>
-              <w:instrText xml:space="preserve"> PAGEREF _Toc91109467 \h </w:instrText>
+              <w:instrText xml:space="preserve"> PAGEREF _Toc91193226 \h </w:instrText>
             </w:r>
             <w:r>
               <w:rPr>
@@ -498,7 +498,7 @@
               <w:lang w:val="en-US"/>
             </w:rPr>
           </w:pPr>
-          <w:hyperlink w:anchor="_Toc91109468" w:history="1">
+          <w:hyperlink w:anchor="_Toc91193227" w:history="1">
             <w:r>
               <w:rPr>
                 <w:rStyle w:val="Hyperlink"/>
@@ -541,7 +541,7 @@
                 <w:noProof/>
                 <w:webHidden/>
               </w:rPr>
-              <w:instrText xml:space="preserve"> PAGEREF _Toc91109468 \h </w:instrText>
+              <w:instrText xml:space="preserve"> PAGEREF _Toc91193227 \h </w:instrText>
             </w:r>
             <w:r>
               <w:rPr>
@@ -586,7 +586,7 @@
               <w:lang w:val="en-US"/>
             </w:rPr>
           </w:pPr>
-          <w:hyperlink w:anchor="_Toc91109469" w:history="1">
+          <w:hyperlink w:anchor="_Toc91193228" w:history="1">
             <w:r>
               <w:rPr>
                 <w:rStyle w:val="Hyperlink"/>
@@ -629,7 +629,7 @@
                 <w:noProof/>
                 <w:webHidden/>
               </w:rPr>
-              <w:instrText xml:space="preserve"> PAGEREF _Toc91109469 \h </w:instrText>
+              <w:instrText xml:space="preserve"> PAGEREF _Toc91193228 \h </w:instrText>
             </w:r>
             <w:r>
               <w:rPr>
@@ -674,7 +674,7 @@
               <w:lang w:val="en-US"/>
             </w:rPr>
           </w:pPr>
-          <w:hyperlink w:anchor="_Toc91109470" w:history="1">
+          <w:hyperlink w:anchor="_Toc91193229" w:history="1">
             <w:r>
               <w:rPr>
                 <w:rStyle w:val="Hyperlink"/>
@@ -719,7 +719,7 @@
                 <w:noProof/>
                 <w:webHidden/>
               </w:rPr>
-              <w:instrText xml:space="preserve"> PAGEREF _Toc91109470 \h </w:instrText>
+              <w:instrText xml:space="preserve"> PAGEREF _Toc91193229 \h </w:instrText>
             </w:r>
             <w:r>
               <w:rPr>
@@ -763,7 +763,7 @@
               <w:lang w:val="en-US"/>
             </w:rPr>
           </w:pPr>
-          <w:hyperlink w:anchor="_Toc91109471" w:history="1">
+          <w:hyperlink w:anchor="_Toc91193230" w:history="1">
             <w:r>
               <w:rPr>
                 <w:rStyle w:val="Hyperlink"/>
@@ -808,7 +808,7 @@
                 <w:noProof/>
                 <w:webHidden/>
               </w:rPr>
-              <w:instrText xml:space="preserve"> PAGEREF _Toc91109471 \h </w:instrText>
+              <w:instrText xml:space="preserve"> PAGEREF _Toc91193230 \h </w:instrText>
             </w:r>
             <w:r>
               <w:rPr>
@@ -853,7 +853,7 @@
               <w:lang w:val="en-US"/>
             </w:rPr>
           </w:pPr>
-          <w:hyperlink w:anchor="_Toc91109472" w:history="1">
+          <w:hyperlink w:anchor="_Toc91193231" w:history="1">
             <w:r>
               <w:rPr>
                 <w:rStyle w:val="Hyperlink"/>
@@ -898,7 +898,7 @@
                 <w:noProof/>
                 <w:webHidden/>
               </w:rPr>
-              <w:instrText xml:space="preserve"> PAGEREF _Toc91109472 \h </w:instrText>
+              <w:instrText xml:space="preserve"> PAGEREF _Toc91193231 \h </w:instrText>
             </w:r>
             <w:r>
               <w:rPr>
@@ -943,7 +943,7 @@
               <w:lang w:val="en-US"/>
             </w:rPr>
           </w:pPr>
-          <w:hyperlink w:anchor="_Toc91109473" w:history="1">
+          <w:hyperlink w:anchor="_Toc91193232" w:history="1">
             <w:r>
               <w:rPr>
                 <w:rStyle w:val="Hyperlink"/>
@@ -988,7 +988,7 @@
                 <w:noProof/>
                 <w:webHidden/>
               </w:rPr>
-              <w:instrText xml:space="preserve"> PAGEREF _Toc91109473 \h </w:instrText>
+              <w:instrText xml:space="preserve"> PAGEREF _Toc91193232 \h </w:instrText>
             </w:r>
             <w:r>
               <w:rPr>
@@ -1033,7 +1033,7 @@
               <w:lang w:val="en-US"/>
             </w:rPr>
           </w:pPr>
-          <w:hyperlink w:anchor="_Toc91109474" w:history="1">
+          <w:hyperlink w:anchor="_Toc91193233" w:history="1">
             <w:r>
               <w:rPr>
                 <w:rStyle w:val="Hyperlink"/>
@@ -1076,7 +1076,7 @@
                 <w:noProof/>
                 <w:webHidden/>
               </w:rPr>
-              <w:instrText xml:space="preserve"> PAGEREF _Toc91109474 \h </w:instrText>
+              <w:instrText xml:space="preserve"> PAGEREF _Toc91193233 \h </w:instrText>
             </w:r>
             <w:r>
               <w:rPr>
@@ -1121,7 +1121,7 @@
               <w:lang w:val="en-US"/>
             </w:rPr>
           </w:pPr>
-          <w:hyperlink w:anchor="_Toc91109475" w:history="1">
+          <w:hyperlink w:anchor="_Toc91193234" w:history="1">
             <w:r>
               <w:rPr>
                 <w:rStyle w:val="Hyperlink"/>
@@ -1166,7 +1166,7 @@
                 <w:noProof/>
                 <w:webHidden/>
               </w:rPr>
-              <w:instrText xml:space="preserve"> PAGEREF _Toc91109475 \h </w:instrText>
+              <w:instrText xml:space="preserve"> PAGEREF _Toc91193234 \h </w:instrText>
             </w:r>
             <w:r>
               <w:rPr>
@@ -1211,7 +1211,7 @@
               <w:lang w:val="en-US"/>
             </w:rPr>
           </w:pPr>
-          <w:hyperlink w:anchor="_Toc91109476" w:history="1">
+          <w:hyperlink w:anchor="_Toc91193235" w:history="1">
             <w:r>
               <w:rPr>
                 <w:rStyle w:val="Hyperlink"/>
@@ -1256,7 +1256,7 @@
                 <w:noProof/>
                 <w:webHidden/>
               </w:rPr>
-              <w:instrText xml:space="preserve"> PAGEREF _Toc91109476 \h </w:instrText>
+              <w:instrText xml:space="preserve"> PAGEREF _Toc91193235 \h </w:instrText>
             </w:r>
             <w:r>
               <w:rPr>
@@ -1277,6 +1277,95 @@
                 <w:webHidden/>
               </w:rPr>
               <w:t>10</w:t>
+            </w:r>
+            <w:r>
+              <w:rPr>
+                <w:noProof/>
+                <w:webHidden/>
+              </w:rPr>
+              <w:fldChar w:fldCharType="end"/>
+            </w:r>
+          </w:hyperlink>
+        </w:p>
+        <w:p>
+          <w:pPr>
+            <w:pStyle w:val="TOC1"/>
+            <w:tabs>
+              <w:tab w:val="left" w:pos="440"/>
+            </w:tabs>
+            <w:rPr>
+              <w:rFonts w:asciiTheme="minorHAnsi" w:eastAsiaTheme="minorEastAsia" w:hAnsiTheme="minorHAnsi"/>
+              <w:noProof/>
+              <w:sz w:val="22"/>
+              <w:lang w:val="en-US"/>
+            </w:rPr>
+          </w:pPr>
+          <w:hyperlink w:anchor="_Toc91193236" w:history="1">
+            <w:r>
+              <w:rPr>
+                <w:rStyle w:val="Hyperlink"/>
+                <w:noProof/>
+                <w:lang w:val="de-DE"/>
+              </w:rPr>
+              <w:t>4</w:t>
+            </w:r>
+            <w:r>
+              <w:rPr>
+                <w:rFonts w:asciiTheme="minorHAnsi" w:eastAsiaTheme="minorEastAsia" w:hAnsiTheme="minorHAnsi"/>
+                <w:noProof/>
+                <w:sz w:val="22"/>
+                <w:lang w:val="en-US"/>
+              </w:rPr>
+              <w:tab/>
+            </w:r>
+            <w:r>
+              <w:rPr>
+                <w:rStyle w:val="Hyperlink"/>
+                <w:noProof/>
+                <w:lang w:val="de-DE"/>
+              </w:rPr>
+              <w:t>Analiza arhitekture</w:t>
+            </w:r>
+            <w:r>
+              <w:rPr>
+                <w:noProof/>
+                <w:webHidden/>
+              </w:rPr>
+              <w:tab/>
+            </w:r>
+            <w:r>
+              <w:rPr>
+                <w:noProof/>
+                <w:webHidden/>
+              </w:rPr>
+              <w:fldChar w:fldCharType="begin"/>
+            </w:r>
+            <w:r>
+              <w:rPr>
+                <w:noProof/>
+                <w:webHidden/>
+              </w:rPr>
+              <w:instrText xml:space="preserve"> PAGEREF _Toc91193236 \h </w:instrText>
+            </w:r>
+            <w:r>
+              <w:rPr>
+                <w:noProof/>
+                <w:webHidden/>
+              </w:rPr>
+            </w:r>
+            <w:r>
+              <w:rPr>
+                <w:noProof/>
+                <w:webHidden/>
+              </w:rPr>
+              <w:fldChar w:fldCharType="separate"/>
+            </w:r>
+            <w:r>
+              <w:rPr>
+                <w:noProof/>
+                <w:webHidden/>
+              </w:rPr>
+              <w:t>11</w:t>
             </w:r>
             <w:r>
               <w:rPr>
@@ -1318,7 +1407,7 @@
       <w:pPr>
         <w:pStyle w:val="Heading1"/>
       </w:pPr>
-      <w:bookmarkStart w:id="0" w:name="_Toc91109466"/>
+      <w:bookmarkStart w:id="0" w:name="_Toc91193225"/>
       <w:r>
         <w:lastRenderedPageBreak/>
         <w:t>Kontekst i cilj softverskog projekta</w:t>
@@ -1405,7 +1494,7 @@
         <w:rPr>
           <w:lang w:val="en-US"/>
         </w:rPr>
-        <w:t xml:space="preserve">da kreiraju </w:t>
+        <w:t>da kreiraju</w:t>
       </w:r>
       <w:r>
         <w:rPr>
@@ -1441,7 +1530,19 @@
         <w:rPr>
           <w:lang w:val="en-US"/>
         </w:rPr>
-        <w:t xml:space="preserve"> na svojim pocetnim stranicama </w:t>
+        <w:t xml:space="preserve"> na svojim po</w:t>
+      </w:r>
+      <w:r>
+        <w:rPr>
+          <w:lang w:val="en-US"/>
+        </w:rPr>
+        <w:t>č</w:t>
+      </w:r>
+      <w:r>
+        <w:rPr>
+          <w:lang w:val="en-US"/>
+        </w:rPr>
+        <w:t xml:space="preserve">etnim stranicama </w:t>
       </w:r>
       <w:r>
         <w:rPr>
@@ -1465,13 +1566,25 @@
         <w:rPr>
           <w:lang w:val="en-US"/>
         </w:rPr>
-        <w:t xml:space="preserve"> sopstevnih i sacuvanih</w:t>
-      </w:r>
-      <w:r>
-        <w:rPr>
-          <w:lang w:val="en-US"/>
-        </w:rPr>
-        <w:t xml:space="preserve">  recepata</w:t>
+        <w:t xml:space="preserve"> sopstevnih i sa</w:t>
+      </w:r>
+      <w:r>
+        <w:rPr>
+          <w:lang w:val="en-US"/>
+        </w:rPr>
+        <w:t>č</w:t>
+      </w:r>
+      <w:r>
+        <w:rPr>
+          <w:lang w:val="en-US"/>
+        </w:rPr>
+        <w:t>uvanih</w:t>
+      </w:r>
+      <w:r>
+        <w:rPr>
+          <w:lang w:val="en-US"/>
+        </w:rPr>
+        <w:t xml:space="preserve"> recepata</w:t>
       </w:r>
       <w:r>
         <w:rPr>
@@ -1489,7 +1602,7 @@
         <w:rPr>
           <w:lang w:val="en-US"/>
         </w:rPr>
-        <w:t xml:space="preserve">grupisanje recepata u </w:t>
+        <w:t>grupisanje recepata u</w:t>
       </w:r>
       <w:r>
         <w:rPr>
@@ -1520,7 +1633,19 @@
         <w:rPr>
           <w:lang w:val="en-US"/>
         </w:rPr>
-        <w:t xml:space="preserve">kustava iz kuhinja sirom sveta, kao </w:t>
+        <w:t xml:space="preserve">kustava iz kuhinja </w:t>
+      </w:r>
+      <w:r>
+        <w:rPr>
+          <w:lang w:val="en-US"/>
+        </w:rPr>
+        <w:t>š</w:t>
+      </w:r>
+      <w:r>
+        <w:rPr>
+          <w:lang w:val="en-US"/>
+        </w:rPr>
+        <w:t xml:space="preserve">irom sveta, kao </w:t>
       </w:r>
       <w:r>
         <w:t>i ž</w:t>
@@ -1529,7 +1654,43 @@
         <w:rPr>
           <w:lang w:val="en-US"/>
         </w:rPr>
-        <w:t xml:space="preserve">elja da se ljudima priblizi svet hrane kako bi svakodnevnicu ucinili lepsom i otkrili gurmane u sebi. </w:t>
+        <w:t>elja da se ljudima pribli</w:t>
+      </w:r>
+      <w:r>
+        <w:rPr>
+          <w:lang w:val="en-US"/>
+        </w:rPr>
+        <w:t>ž</w:t>
+      </w:r>
+      <w:r>
+        <w:rPr>
+          <w:lang w:val="en-US"/>
+        </w:rPr>
+        <w:t>i svet hrane kako bi svakodnevnicu u</w:t>
+      </w:r>
+      <w:r>
+        <w:rPr>
+          <w:lang w:val="en-US"/>
+        </w:rPr>
+        <w:t>č</w:t>
+      </w:r>
+      <w:r>
+        <w:rPr>
+          <w:lang w:val="en-US"/>
+        </w:rPr>
+        <w:t>inili lep</w:t>
+      </w:r>
+      <w:r>
+        <w:rPr>
+          <w:lang w:val="en-US"/>
+        </w:rPr>
+        <w:t>š</w:t>
+      </w:r>
+      <w:r>
+        <w:rPr>
+          <w:lang w:val="en-US"/>
+        </w:rPr>
+        <w:t xml:space="preserve">om i otkrili gurmane u sebi. </w:t>
       </w:r>
     </w:p>
     <w:p>
@@ -1539,7 +1700,7 @@
           <w:lang w:val="en-US"/>
         </w:rPr>
       </w:pPr>
-      <w:bookmarkStart w:id="1" w:name="_Toc91109467"/>
+      <w:bookmarkStart w:id="1" w:name="_Toc91193226"/>
       <w:r>
         <w:rPr>
           <w:lang w:val="en-US"/>
@@ -1571,7 +1732,19 @@
         <w:rPr>
           <w:lang w:val="en-US"/>
         </w:rPr>
-        <w:t xml:space="preserve">ku biće prikayani arhitektuni zahtevi vezani za realizaciju FoodPin aplikacije, uključujući funkcionalne zahteve, ne-funkcionalne zahteve, odnosno attribute kvaliteta </w:t>
+        <w:t>ku biće prika</w:t>
+      </w:r>
+      <w:r>
+        <w:rPr>
+          <w:lang w:val="en-US"/>
+        </w:rPr>
+        <w:t>z</w:t>
+      </w:r>
+      <w:r>
+        <w:rPr>
+          <w:lang w:val="en-US"/>
+        </w:rPr>
+        <w:t xml:space="preserve">ani arhitektuni zahtevi vezani za realizaciju FoodPin aplikacije, uključujući funkcionalne zahteve, ne-funkcionalne zahteve, odnosno atribute kvaliteta </w:t>
       </w:r>
       <w:r>
         <w:rPr>
@@ -1590,7 +1763,7 @@
       <w:pPr>
         <w:pStyle w:val="Heading2"/>
       </w:pPr>
-      <w:bookmarkStart w:id="2" w:name="_Toc91109468"/>
+      <w:bookmarkStart w:id="2" w:name="_Toc91193227"/>
       <w:r>
         <w:t>Funkcionalni zahtevi</w:t>
       </w:r>
@@ -1963,7 +2136,7 @@
           <w:lang w:val="en-US"/>
         </w:rPr>
         <w:drawing>
-          <wp:inline distT="0" distB="0" distL="0" distR="0" wp14:anchorId="0E2DE175" wp14:editId="2411AB96">
+          <wp:inline distT="0" distB="0" distL="0" distR="0" wp14:anchorId="209EE06B" wp14:editId="0A143C1F">
             <wp:extent cx="4126675" cy="2784504"/>
             <wp:effectExtent l="0" t="0" r="7620" b="0"/>
             <wp:docPr id="1" name="Picture 1"/>
@@ -2003,7 +2176,7 @@
       <w:pPr>
         <w:pStyle w:val="Heading2"/>
       </w:pPr>
-      <w:bookmarkStart w:id="3" w:name="_Toc91109469"/>
+      <w:bookmarkStart w:id="3" w:name="_Toc91193228"/>
       <w:r>
         <w:t>Ne-funkcionalni zahtevi</w:t>
       </w:r>
@@ -2026,7 +2199,19 @@
         <w:rPr>
           <w:lang w:val="en-US"/>
         </w:rPr>
-        <w:t>Pri projektovanju I realizaciji sistema teži se da se ostvare sledeći atributi kvaliteta:</w:t>
+        <w:t xml:space="preserve">Pri projektovanju </w:t>
+      </w:r>
+      <w:r>
+        <w:rPr>
+          <w:lang w:val="en-US"/>
+        </w:rPr>
+        <w:t>i</w:t>
+      </w:r>
+      <w:r>
+        <w:rPr>
+          <w:lang w:val="en-US"/>
+        </w:rPr>
+        <w:t xml:space="preserve"> realizaciji sistema teži se da se ostvare sledeći atributi kvaliteta:</w:t>
       </w:r>
     </w:p>
     <w:p>
@@ -2112,7 +2297,19 @@
         <w:rPr>
           <w:lang w:val="en-US"/>
         </w:rPr>
-        <w:t>potrebno je da aplikacija ima implementiranu autentifikaciju I autorizaciju profila korisnika, kako bi se sprečila zloupotreba tuđih podataka</w:t>
+        <w:t xml:space="preserve">potrebno je da aplikacija ima implementiranu autentifikaciju </w:t>
+      </w:r>
+      <w:r>
+        <w:rPr>
+          <w:lang w:val="en-US"/>
+        </w:rPr>
+        <w:t>i</w:t>
+      </w:r>
+      <w:r>
+        <w:rPr>
+          <w:lang w:val="en-US"/>
+        </w:rPr>
+        <w:t xml:space="preserve"> autorizaciju profila korisnika, kako bi se sprečila zloupotreba tuđih podataka</w:t>
       </w:r>
     </w:p>
     <w:p>
@@ -2325,7 +2522,7 @@
         </w:rPr>
         <w:br w:type="page"/>
       </w:r>
-      <w:bookmarkStart w:id="4" w:name="_Toc91109470"/>
+      <w:bookmarkStart w:id="4" w:name="_Toc91193229"/>
       <w:r>
         <w:rPr>
           <w:lang w:val="de-DE"/>
@@ -2376,13 +2573,33 @@
           <w:b/>
           <w:lang w:val="de-DE"/>
         </w:rPr>
-        <w:t>Pristup preko web browsera</w:t>
+        <w:t>Pristup preko web browser</w:t>
+      </w:r>
+      <w:r>
+        <w:rPr>
+          <w:b/>
+          <w:lang w:val="de-DE"/>
+        </w:rPr>
+        <w:t>-</w:t>
+      </w:r>
+      <w:r>
+        <w:rPr>
+          <w:b/>
+          <w:lang w:val="de-DE"/>
+        </w:rPr>
+        <w:t>a</w:t>
       </w:r>
       <w:r>
         <w:rPr>
           <w:lang w:val="de-DE"/>
         </w:rPr>
         <w:t xml:space="preserve"> – Zbog distribuirane prirode aplikacije, potrebno je implementirati sistem korišćenjem adekvatnih web tehnologija kako bi pristup korisnicima bio olakšan i time ukinuli potrebu za instalacijom na njihovim uređajima</w:t>
+      </w:r>
+      <w:r>
+        <w:rPr>
+          <w:lang w:val="de-DE"/>
+        </w:rPr>
+        <w:t>.</w:t>
       </w:r>
     </w:p>
     <w:p>
@@ -2413,7 +2630,25 @@
         <w:rPr>
           <w:lang w:val="de-DE"/>
         </w:rPr>
-        <w:t>– Sistem treba da podrži sinhronu komunikaciju između klijentskog dela i serverskog dela pri normalnom korišćenju aplikacije kao i asinhronu komunikaciju između klijenata prilikom dopisivanja i primanja notifikacija</w:t>
+        <w:t>– Sistem treba da podrži sinhronu komunikaciju između klijentskog dela i serverskog dela pri normalnom korišćenju aplikacije</w:t>
+      </w:r>
+      <w:r>
+        <w:rPr>
+          <w:lang w:val="de-DE"/>
+        </w:rPr>
+        <w:t>,</w:t>
+      </w:r>
+      <w:r>
+        <w:rPr>
+          <w:lang w:val="de-DE"/>
+        </w:rPr>
+        <w:t xml:space="preserve"> kao i asinhronu komunikaciju između klijenata prilikom dopisivanja i primanja notifikacija</w:t>
+      </w:r>
+      <w:r>
+        <w:rPr>
+          <w:lang w:val="de-DE"/>
+        </w:rPr>
+        <w:t>.</w:t>
       </w:r>
     </w:p>
     <w:p>
@@ -2446,7 +2681,25 @@
         <w:rPr>
           <w:lang w:val="de-DE"/>
         </w:rPr>
-        <w:t>Potrebno je sakriti način reprezentacije samih podataka u bazi i obezbiditi da svaki klijent dobije odgovarajuće podatke</w:t>
+        <w:t>Potrebno je sakriti način reprezentacije samih podataka u bazi i obezb</w:t>
+      </w:r>
+      <w:r>
+        <w:rPr>
+          <w:lang w:val="de-DE"/>
+        </w:rPr>
+        <w:t>e</w:t>
+      </w:r>
+      <w:r>
+        <w:rPr>
+          <w:lang w:val="de-DE"/>
+        </w:rPr>
+        <w:t>diti da svaki klijent dobije odgovarajuće podatke</w:t>
+      </w:r>
+      <w:r>
+        <w:rPr>
+          <w:lang w:val="de-DE"/>
+        </w:rPr>
+        <w:t>.</w:t>
       </w:r>
     </w:p>
     <w:p>
@@ -2466,48 +2719,47 @@
           <w:b/>
           <w:lang w:val="de-DE"/>
         </w:rPr>
-        <w:t xml:space="preserve"> </w:t>
+        <w:t xml:space="preserve">Laka upotrebljivost aplikacije </w:t>
       </w:r>
       <w:r>
         <w:rPr>
           <w:b/>
           <w:lang w:val="de-DE"/>
         </w:rPr>
-        <w:t xml:space="preserve">Laka upotrebljivost aplikacije </w:t>
-      </w:r>
-      <w:r>
+        <w:t xml:space="preserve">– </w:t>
+      </w:r>
+      <w:r>
+        <w:rPr>
+          <w:lang w:val="de-DE"/>
+        </w:rPr>
+        <w:t xml:space="preserve">Sistem treba biti interaktivne prirode i intiutivan za korišćenje bez dodatnih </w:t>
+      </w:r>
+      <w:r>
+        <w:rPr>
+          <w:lang w:val="de-DE"/>
+        </w:rPr>
+        <w:t xml:space="preserve">korisničkih </w:t>
+      </w:r>
+      <w:r>
+        <w:rPr>
+          <w:lang w:val="de-DE"/>
+        </w:rPr>
+        <w:t>upustava</w:t>
+      </w:r>
+      <w:r>
+        <w:rPr>
+          <w:lang w:val="de-DE"/>
+        </w:rPr>
+        <w:t>.</w:t>
+      </w:r>
+    </w:p>
+    <w:p>
+      <w:pPr>
+        <w:pStyle w:val="ListParagraph"/>
         <w:rPr>
           <w:b/>
           <w:lang w:val="de-DE"/>
         </w:rPr>
-        <w:t xml:space="preserve">– </w:t>
-      </w:r>
-      <w:r>
-        <w:rPr>
-          <w:lang w:val="de-DE"/>
-        </w:rPr>
-        <w:t xml:space="preserve">Sistem treba biti interaktivne prirode i intiutivan za korišćenje bez dodatnih </w:t>
-      </w:r>
-      <w:r>
-        <w:rPr>
-          <w:lang w:val="de-DE"/>
-        </w:rPr>
-        <w:t xml:space="preserve">korisničkih </w:t>
-      </w:r>
-      <w:r>
-        <w:rPr>
-          <w:lang w:val="de-DE"/>
-        </w:rPr>
-        <w:t>upustava</w:t>
-      </w:r>
-    </w:p>
-    <w:p>
-      <w:pPr>
-        <w:pStyle w:val="ListParagraph"/>
-        <w:rPr>
-          <w:b/>
-          <w:lang w:val="de-DE"/>
-        </w:rPr>
       </w:pPr>
     </w:p>
     <w:p>
@@ -2517,7 +2769,7 @@
           <w:lang w:val="de-DE"/>
         </w:rPr>
       </w:pPr>
-      <w:bookmarkStart w:id="5" w:name="_Toc91109471"/>
+      <w:bookmarkStart w:id="5" w:name="_Toc91193230"/>
       <w:r>
         <w:rPr>
           <w:lang w:val="de-DE"/>
@@ -2543,7 +2795,7 @@
         <w:rPr>
           <w:lang w:val="de-DE"/>
         </w:rPr>
-        <w:t>U ovom delu biće opisana arhitekturni dizajn FoodPin aplikacije, koji uključuje arhitekturne obrasce, generalnu arhitekturu sistema, kao i osnovne dijagrame komponenti i njihovih veza korišćenjem strukturnih i bihevioralnih pogleda.</w:t>
+        <w:t>U ovom delu biće opisan arhitekturni dizajn FoodPin aplikacije, koji uključuje arhitekturne obrasce, generalnu arhitekturu sistema, kao i osnovne dijagrame komponenti i njihovih veza korišćenjem strukturnih i bihevioralnih pogleda.</w:t>
       </w:r>
     </w:p>
     <w:p>
@@ -2553,7 +2805,7 @@
           <w:lang w:val="de-DE"/>
         </w:rPr>
       </w:pPr>
-      <w:bookmarkStart w:id="6" w:name="_Toc91109472"/>
+      <w:bookmarkStart w:id="6" w:name="_Toc91193231"/>
       <w:r>
         <w:rPr>
           <w:lang w:val="de-DE"/>
@@ -2645,7 +2897,7 @@
         <w:rPr>
           <w:lang w:val="de-DE"/>
         </w:rPr>
-        <w:t>Klijentska komponenta predstavlja predstavlja interfejs prema korisnicima preko web browser-a.</w:t>
+        <w:t>Klijentska komponenta predstavlja interfejs prema korisnicima preko web browser-a.</w:t>
       </w:r>
     </w:p>
     <w:p>
@@ -2659,7 +2911,7 @@
         <w:rPr>
           <w:lang w:val="de-DE"/>
         </w:rPr>
-        <w:t>Serverski sloj je srednji sloj sistema koji povezeuje klijentsku stranu i bazu podataka. Ovaj sloj će biti dalje raščlanjen u tri podsloja</w:t>
+        <w:t>Serverski sloj je srednji sloj sistema koji povezuje klijentsku stranu i bazu podataka. Ovaj sloj će biti dalje raščlanjen u tri podsloja</w:t>
       </w:r>
       <w:r>
         <w:rPr>
@@ -2755,46 +3007,46 @@
         <w:rPr>
           <w:lang w:val="de-DE"/>
         </w:rPr>
+        <w:t xml:space="preserve">Treći sloj je sloj perzistencije </w:t>
+      </w:r>
+      <w:r>
+        <w:rPr>
+          <w:lang w:val="de-DE"/>
+        </w:rPr>
+        <w:t xml:space="preserve">i upravljanja </w:t>
+      </w:r>
+      <w:r>
+        <w:rPr>
+          <w:lang w:val="de-DE"/>
+        </w:rPr>
+        <w:t>klijentskih podataka u bazi podat</w:t>
+      </w:r>
+      <w:r>
+        <w:rPr>
+          <w:lang w:val="de-DE"/>
+        </w:rPr>
+        <w:t>a</w:t>
+      </w:r>
+      <w:r>
+        <w:rPr>
+          <w:lang w:val="de-DE"/>
+        </w:rPr>
+        <w:t>ka.</w:t>
+      </w:r>
+    </w:p>
+    <w:p>
+      <w:pPr>
+        <w:ind w:left="720"/>
+        <w:rPr>
+          <w:lang w:val="de-DE"/>
+        </w:rPr>
+      </w:pPr>
+      <w:r>
+        <w:rPr>
+          <w:lang w:val="de-DE"/>
+        </w:rPr>
         <w:lastRenderedPageBreak/>
-        <w:t xml:space="preserve">Treći sloj je sloj perzistencije </w:t>
-      </w:r>
-      <w:r>
-        <w:rPr>
-          <w:lang w:val="de-DE"/>
-        </w:rPr>
-        <w:t xml:space="preserve">i upravljanja </w:t>
-      </w:r>
-      <w:r>
-        <w:rPr>
-          <w:lang w:val="de-DE"/>
-        </w:rPr>
-        <w:t>klijentskih podataka u bazi podat</w:t>
-      </w:r>
-      <w:r>
-        <w:rPr>
-          <w:lang w:val="de-DE"/>
-        </w:rPr>
-        <w:t>a</w:t>
-      </w:r>
-      <w:r>
-        <w:rPr>
-          <w:lang w:val="de-DE"/>
-        </w:rPr>
-        <w:t>ka.</w:t>
-      </w:r>
-    </w:p>
-    <w:p>
-      <w:pPr>
-        <w:ind w:left="720"/>
-        <w:rPr>
-          <w:lang w:val="de-DE"/>
-        </w:rPr>
-      </w:pPr>
-      <w:r>
-        <w:rPr>
-          <w:lang w:val="de-DE"/>
-        </w:rPr>
-        <w:t>Sloj baze podataka je namenjen trajnoj perzistenciji podataka. Ovaj sloj je sačinjen od dve baze podataka: graf baza (zadužena za konekcije  između samih podataka i skladištenje većeg dela podataka) i relaciona baza (zadužena za skladištenje notifikacija  i poruka između klijenata)</w:t>
+        <w:t>Sloj baze podataka je namenjen trajnoj perzistenciji podataka. Ovaj sloj je sačinjen od dve baze podataka: graf baza (zadužena za konekcije između samih podataka i skladištenje većeg dela podataka) i relaciona baza (zadužena za skladištenje notifikacija  i poruka između klijenata)</w:t>
       </w:r>
     </w:p>
     <w:p>
@@ -2824,6 +3076,38 @@
           <w:lang w:val="de-DE"/>
         </w:rPr>
       </w:pPr>
+      <w:r>
+        <w:rPr>
+          <w:lang w:val="de-DE"/>
+        </w:rPr>
+        <w:t xml:space="preserve">Model-View-ViewModel obrazac će biti implicitno implementiran korišćenjem Vue.js tehnologije </w:t>
+      </w:r>
+      <w:r>
+        <w:rPr>
+          <w:lang w:val="de-DE"/>
+        </w:rPr>
+        <w:t>(</w:t>
+      </w:r>
+      <w:r>
+        <w:rPr>
+          <w:lang w:val="de-DE"/>
+        </w:rPr>
+        <w:t>koja koristi sam taj obrazac</w:t>
+      </w:r>
+      <w:r>
+        <w:rPr>
+          <w:lang w:val="de-DE"/>
+        </w:rPr>
+        <w:t>) na klijentskoj strani aplikacije.</w:t>
+      </w:r>
+    </w:p>
+    <w:p>
+      <w:pPr>
+        <w:pStyle w:val="ListParagraph"/>
+        <w:rPr>
+          <w:lang w:val="de-DE"/>
+        </w:rPr>
+      </w:pPr>
     </w:p>
     <w:p>
       <w:pPr>
@@ -2871,7 +3155,33 @@
         <w:rPr>
           <w:lang w:val="en-US"/>
         </w:rPr>
-        <w:t>ija obuhvata obaveštenja korisnika o pristiglim porukama od drugih korisnika, kao i sistemske notifikacije prouzrokovane akcijama drugih korisnika (kao što su Follow notifikacija i Save Recipe notifikacija). Klijenti će biti automatski obavešteni o svim navedenim promenama u sistemu koji se njega tiču.</w:t>
+        <w:t xml:space="preserve">ija obuhvata obaveštenja korisnika o pristiglim porukama od drugih korisnika, kao i sistemske notifikacije prouzrokovane akcijama drugih korisnika (kao što su </w:t>
+      </w:r>
+      <w:r>
+        <w:rPr>
+          <w:i/>
+          <w:lang w:val="en-US"/>
+        </w:rPr>
+        <w:t>Follow</w:t>
+      </w:r>
+      <w:r>
+        <w:rPr>
+          <w:lang w:val="en-US"/>
+        </w:rPr>
+        <w:t xml:space="preserve"> notifikacija i </w:t>
+      </w:r>
+      <w:r>
+        <w:rPr>
+          <w:i/>
+          <w:lang w:val="en-US"/>
+        </w:rPr>
+        <w:t>Save Recipe</w:t>
+      </w:r>
+      <w:r>
+        <w:rPr>
+          <w:lang w:val="en-US"/>
+        </w:rPr>
+        <w:t xml:space="preserve"> notifikacija). Klijenti će biti automatski obavešteni o svim navedenim promenama u sistemu koji se njega tiču.</w:t>
       </w:r>
     </w:p>
     <w:p>
@@ -2909,7 +3219,19 @@
         <w:rPr>
           <w:lang w:val="en-US"/>
         </w:rPr>
-        <w:t>Repository obrazac će biti iskorišćen za apstrakciju database layer-a kako bi sav pristup kodu za interakciju sa bazom (izvršavane upita) bio lokalizovan, što redukuje ponavljanje koda database sloja. Time se olakšava izmena trenutnog i dodavanje novog koda a samim tim se i pruža interfejs višem sloju aplikacije (sloju biznis logike).Ovaj pattern će biti iskorišćen za dve baze, graf bazu i relacionu bazu.</w:t>
+        <w:t>Repository obrazac će biti iskorišćen za apstrakciju database layer-a kako bi sav pristup kodu za interakciju sa bazom (izvršavane upita) bio lokalizovan, što redukuje ponavljanje koda database sloja. Time se olakšava izmena trenutnog i dodavanje novog koda</w:t>
+      </w:r>
+      <w:r>
+        <w:rPr>
+          <w:lang w:val="en-US"/>
+        </w:rPr>
+        <w:t>,</w:t>
+      </w:r>
+      <w:r>
+        <w:rPr>
+          <w:lang w:val="en-US"/>
+        </w:rPr>
+        <w:t xml:space="preserve"> a samim tim se pruža interfejs višem sloju aplikacije (sloju biznis logike).Ovaj pattern će biti iskorišćen za dve baze, graf bazu i relacionu bazu.</w:t>
       </w:r>
     </w:p>
     <w:p>
@@ -2932,7 +3254,7 @@
           <w:lang w:val="en-US"/>
         </w:rPr>
       </w:pPr>
-      <w:bookmarkStart w:id="7" w:name="_Toc91109473"/>
+      <w:bookmarkStart w:id="7" w:name="_Toc91193232"/>
       <w:r>
         <w:rPr>
           <w:lang w:val="en-US"/>
@@ -2940,14 +3262,9 @@
         <w:lastRenderedPageBreak/>
         <w:t>Generalna arhitektura</w:t>
       </w:r>
+      <w:bookmarkStart w:id="8" w:name="_GoBack"/>
       <w:bookmarkEnd w:id="7"/>
-    </w:p>
-    <w:p>
-      <w:pPr>
-        <w:rPr>
-          <w:lang w:val="en-US"/>
-        </w:rPr>
-      </w:pPr>
+      <w:bookmarkEnd w:id="8"/>
     </w:p>
     <w:p>
       <w:r>
@@ -2970,7 +3287,7 @@
           <w:lang w:val="en-US"/>
         </w:rPr>
         <w:drawing>
-          <wp:inline distT="0" distB="0" distL="0" distR="0" wp14:anchorId="5FFA2EB2" wp14:editId="3808EF6F">
+          <wp:inline distT="0" distB="0" distL="0" distR="0" wp14:anchorId="45531D2B" wp14:editId="2092E565">
             <wp:extent cx="4806086" cy="3512653"/>
             <wp:effectExtent l="0" t="0" r="0" b="0"/>
             <wp:docPr id="2" name="Picture 2"/>
@@ -3020,13 +3337,12 @@
       <w:pPr>
         <w:pStyle w:val="Heading2"/>
       </w:pPr>
-      <w:bookmarkStart w:id="8" w:name="_Toc91109474"/>
+      <w:bookmarkStart w:id="9" w:name="_Toc91193233"/>
       <w:r>
         <w:t>Strukturni pogled</w:t>
       </w:r>
-      <w:bookmarkEnd w:id="8"/>
-    </w:p>
-    <w:p/>
+      <w:bookmarkEnd w:id="9"/>
+    </w:p>
     <w:p>
       <w:pPr>
         <w:rPr>
@@ -3037,7 +3353,19 @@
         <w:rPr>
           <w:i/>
         </w:rPr>
-        <w:t>Komponetni dijagram serverske komponente i povzanost serverskih podkomponenti.</w:t>
+        <w:t>Komponetni dijagram serverske komponente i pov</w:t>
+      </w:r>
+      <w:r>
+        <w:rPr>
+          <w:i/>
+        </w:rPr>
+        <w:t>e</w:t>
+      </w:r>
+      <w:r>
+        <w:rPr>
+          <w:i/>
+        </w:rPr>
+        <w:t>zanost serverskih podkomponenti.</w:t>
       </w:r>
     </w:p>
     <w:p>
@@ -3065,7 +3393,7 @@
           <w:noProof/>
         </w:rPr>
         <w:drawing>
-          <wp:inline distT="0" distB="0" distL="0" distR="0">
+          <wp:inline distT="0" distB="0" distL="0" distR="0" wp14:anchorId="3E772750" wp14:editId="7C2BF6CF">
             <wp:extent cx="5943600" cy="2135364"/>
             <wp:effectExtent l="0" t="0" r="0" b="0"/>
             <wp:docPr id="5" name="Picture 5"/>
@@ -3115,11 +3443,6 @@
       </w:r>
     </w:p>
     <w:p>
-      <w:r>
-        <w:br w:type="page"/>
-      </w:r>
-    </w:p>
-    <w:p>
       <w:pPr>
         <w:rPr>
           <w:i/>
@@ -3131,7 +3454,6 @@
           <w:i/>
           <w:lang w:val="de-DE"/>
         </w:rPr>
-        <w:lastRenderedPageBreak/>
         <w:t xml:space="preserve">Komponentni dijagram API komponente </w:t>
       </w:r>
     </w:p>
@@ -3143,7 +3465,19 @@
         <w:t>Krajnji korisnici koriste usluge sistema pozivaju</w:t>
       </w:r>
       <w:r>
-        <w:t xml:space="preserve">ći API funkcije smeštene na serveru. API funkcije predstavljaju endpoint-ove tj. pristupne tačke sa serverom aplikacije. API funkcije delegiraju zaduženje sloju biznis logike i slojevima ispod, čeka na odgovor od nižih slojeva i vraća odgovor klijentu koji je poslao API zahtev za nekom funkcionalnošću. </w:t>
+        <w:t>ći API funkcije smeštene na serveru. API funkcije predstavljaju endpoint-ove tj. pristupne tačke sa serverom aplikacije. API funkcije delegiraju zaduženje sloju biznis logike i slojevima ispod, čeka</w:t>
+      </w:r>
+      <w:r>
+        <w:t>ju</w:t>
+      </w:r>
+      <w:r>
+        <w:t xml:space="preserve"> na odgovor od nižih slojeva i vraća</w:t>
+      </w:r>
+      <w:r>
+        <w:t>ju</w:t>
+      </w:r>
+      <w:r>
+        <w:t xml:space="preserve"> odgovor klijentu koji je poslao API zahtev za nekom funkcionalnošću. </w:t>
       </w:r>
     </w:p>
     <w:p>
@@ -3157,7 +3491,7 @@
           <w:noProof/>
         </w:rPr>
         <w:drawing>
-          <wp:inline distT="0" distB="0" distL="0" distR="0" wp14:anchorId="6A6102C1" wp14:editId="6ADEE50A">
+          <wp:inline distT="0" distB="0" distL="0" distR="0" wp14:anchorId="3DA85FBB" wp14:editId="7F6D5E93">
             <wp:extent cx="5943600" cy="1849120"/>
             <wp:effectExtent l="0" t="0" r="0" b="0"/>
             <wp:docPr id="6" name="Picture 6"/>
@@ -3213,7 +3547,7 @@
           <w:lang w:val="de-DE"/>
         </w:rPr>
       </w:pPr>
-      <w:bookmarkStart w:id="9" w:name="_Toc91109475"/>
+      <w:bookmarkStart w:id="10" w:name="_Toc91193234"/>
       <w:r>
         <w:rPr>
           <w:lang w:val="de-DE"/>
@@ -3221,7 +3555,7 @@
         <w:lastRenderedPageBreak/>
         <w:t>Bihevioralni pogledi</w:t>
       </w:r>
-      <w:bookmarkEnd w:id="9"/>
+      <w:bookmarkEnd w:id="10"/>
       <w:r>
         <w:rPr>
           <w:lang w:val="de-DE"/>
@@ -3241,13 +3575,37 @@
         <w:rPr>
           <w:lang w:val="de-DE"/>
         </w:rPr>
-        <w:t>Navedeni dijagram prikazuje sled akcija kada jedan korisnik zaprati drugog korisnika drustvene mreže FoodPin. Šalje se zahtev za praćenje api servisu, koji prosleđuje zahtev poslovnom sloju. Poslovni sloj obrađuje zahtev i komunicira sa graf bazom podataka u kojoj se stvara konekcija između dva čvora (klijent i novi prijatelj). Api servis istovremeno šalje zahtev me</w:t>
-      </w:r>
-      <w:r>
-        <w:rPr>
-          <w:lang w:val="de-DE"/>
-        </w:rPr>
-        <w:t>ssage broker-u koji komunicira sa relacionom bazom podataka u kojoj će da se sačuva notifikacija o praćenju. Nakon toga, message broker šalje notifikaciju zapraćenom klijentu da ga je drugi klijent zapratio.</w:t>
+        <w:t>Navedeni dijagram prikazuje sled akcija kada jedan korisnik zaprati drugog korisnika dru</w:t>
+      </w:r>
+      <w:r>
+        <w:rPr>
+          <w:lang w:val="de-DE"/>
+        </w:rPr>
+        <w:t>š</w:t>
+      </w:r>
+      <w:r>
+        <w:rPr>
+          <w:lang w:val="de-DE"/>
+        </w:rPr>
+        <w:t>tvene mreže FoodPin. Šalje se zahtev za praćenje api servisu, koji prosleđuje zahtev poslovnom sloju. Poslovni sloj obrađuje zahtev i komunicira sa graf bazom podataka u kojoj se stvara konekcija između dva čvora (klijent i novi prijatelj). Api servis istovremeno šalje zahtev me</w:t>
+      </w:r>
+      <w:r>
+        <w:rPr>
+          <w:lang w:val="de-DE"/>
+        </w:rPr>
+        <w:t>ssage broker-u koji komunicira sa relacionom bazom podataka u kojoj će se sačuva</w:t>
+      </w:r>
+      <w:r>
+        <w:rPr>
+          <w:lang w:val="de-DE"/>
+        </w:rPr>
+        <w:t>ti</w:t>
+      </w:r>
+      <w:r>
+        <w:rPr>
+          <w:lang w:val="de-DE"/>
+        </w:rPr>
+        <w:t xml:space="preserve"> notifikacija o praćenju. Nakon toga, message broker šalje notifikaciju klijentu da ga je drugi klijent zapratio.</w:t>
       </w:r>
       <w:r>
         <w:rPr>
@@ -3268,7 +3626,7 @@
           <w:noProof/>
         </w:rPr>
         <w:drawing>
-          <wp:inline distT="0" distB="0" distL="0" distR="0" wp14:anchorId="2A931753" wp14:editId="3511E0B7">
+          <wp:inline distT="0" distB="0" distL="0" distR="0" wp14:anchorId="21D21ED9" wp14:editId="14F61E9C">
             <wp:extent cx="6642340" cy="3414134"/>
             <wp:effectExtent l="0" t="0" r="6350" b="0"/>
             <wp:docPr id="7" name="Picture 7"/>
@@ -3311,14 +3669,14 @@
           <w:lang w:val="de-DE"/>
         </w:rPr>
       </w:pPr>
-      <w:bookmarkStart w:id="10" w:name="_Toc91109476"/>
+      <w:bookmarkStart w:id="11" w:name="_Toc91193235"/>
       <w:r>
         <w:rPr>
           <w:lang w:val="de-DE"/>
         </w:rPr>
         <w:t>Implementaciona pitanja</w:t>
       </w:r>
-      <w:bookmarkEnd w:id="10"/>
+      <w:bookmarkEnd w:id="11"/>
       <w:r>
         <w:rPr>
           <w:lang w:val="de-DE"/>
@@ -3423,7 +3781,19 @@
         <w:rPr>
           <w:lang w:val="de-DE"/>
         </w:rPr>
-        <w:t xml:space="preserve"> – relaciona baza podatka </w:t>
+        <w:t xml:space="preserve"> – relaciona baza podat</w:t>
+      </w:r>
+      <w:r>
+        <w:rPr>
+          <w:lang w:val="de-DE"/>
+        </w:rPr>
+        <w:t>a</w:t>
+      </w:r>
+      <w:r>
+        <w:rPr>
+          <w:lang w:val="de-DE"/>
+        </w:rPr>
+        <w:t xml:space="preserve">ka </w:t>
       </w:r>
     </w:p>
     <w:p>
@@ -3443,17 +3813,91 @@
         <w:rPr>
           <w:lang w:val="de-DE"/>
         </w:rPr>
-        <w:t xml:space="preserve"> – graf baza podatka</w:t>
-      </w:r>
-      <w:bookmarkStart w:id="11" w:name="_GoBack"/>
-      <w:bookmarkEnd w:id="11"/>
-    </w:p>
-    <w:p>
-      <w:pPr>
-        <w:rPr>
-          <w:lang w:val="de-DE"/>
-        </w:rPr>
-      </w:pPr>
+        <w:t xml:space="preserve"> – graf baza podat</w:t>
+      </w:r>
+      <w:r>
+        <w:rPr>
+          <w:lang w:val="de-DE"/>
+        </w:rPr>
+        <w:t>a</w:t>
+      </w:r>
+      <w:r>
+        <w:rPr>
+          <w:lang w:val="de-DE"/>
+        </w:rPr>
+        <w:t>ka</w:t>
+      </w:r>
+    </w:p>
+    <w:p>
+      <w:pPr>
+        <w:pStyle w:val="Heading1"/>
+        <w:rPr>
+          <w:lang w:val="de-DE"/>
+        </w:rPr>
+      </w:pPr>
+      <w:bookmarkStart w:id="12" w:name="_Toc91193236"/>
+      <w:r>
+        <w:rPr>
+          <w:lang w:val="de-DE"/>
+        </w:rPr>
+        <w:lastRenderedPageBreak/>
+        <w:t>Analiza arhitekture</w:t>
+      </w:r>
+      <w:bookmarkEnd w:id="12"/>
+    </w:p>
+    <w:p>
+      <w:pPr>
+        <w:rPr>
+          <w:lang w:val="de-DE"/>
+        </w:rPr>
+      </w:pPr>
+    </w:p>
+    <w:p>
+      <w:r>
+        <w:rPr>
+          <w:lang w:val="de-DE"/>
+        </w:rPr>
+        <w:t xml:space="preserve">Potencijalni problemi </w:t>
+      </w:r>
+      <w:r>
+        <w:rPr>
+          <w:lang w:val="de-DE"/>
+        </w:rPr>
+        <w:t>koji se mogu pojaviti</w:t>
+      </w:r>
+      <w:r>
+        <w:t xml:space="preserve"> su:</w:t>
+      </w:r>
+    </w:p>
+    <w:p>
+      <w:r>
+        <w:t xml:space="preserve">Sistem planira da koristi jedan server za serverski deo aplikacije i jedan server za skladištenje podataka. Pri povećanju broja korisnika i njihovih interakcija, može doći do prevazilaženja granica ovih servera, pri čemu serveri postaju potencijalno usko grlo. Jedan od načina prevazilaženja ovog problema za serverski deo aplikacije je instalacija dodatnih čvorova i kreiranje distribuiranog sistema, pri čemu će se teret ravnomerno rasporediti. </w:t>
+      </w:r>
+      <w:r>
+        <w:t>Š</w:t>
+      </w:r>
+      <w:r>
+        <w:t>to se tiče servera za skladištenje podataka, on takođe može dostići svoj maksimalni kapacitet pa je opcija za rešavanja ovog problema razdvaja</w:t>
+      </w:r>
+      <w:r>
+        <w:t>nje</w:t>
+      </w:r>
+      <w:r>
+        <w:t xml:space="preserve"> skladišta na dva čvora, jedan samo za SQL server, a drugi samo za </w:t>
+      </w:r>
+      <w:r>
+        <w:t>Neo4J.</w:t>
+      </w:r>
+    </w:p>
+    <w:p>
+      <w:r>
+        <w:t>Povećanje broja korisnika može da dovede do problema geografske udaljenosti, što znači da će pojedinim korisnicima zahtevi biti sporije obrađivani. Jedan od rešenja za ovakav problem je replikacija svih servera na više geograskih lokacija.</w:t>
+      </w:r>
+    </w:p>
+    <w:p>
+      <w:r>
+        <w:t xml:space="preserve"> </w:t>
+      </w:r>
     </w:p>
     <w:sectPr>
       <w:pgSz w:w="12240" w:h="15840"/>
@@ -3701,7 +4145,7 @@
   <w:abstractNum w:abstractNumId="2" w15:restartNumberingAfterBreak="0">
     <w:nsid w:val="31524124"/>
     <w:multiLevelType w:val="hybridMultilevel"/>
-    <w:tmpl w:val="23C83796"/>
+    <w:tmpl w:val="77069134"/>
     <w:lvl w:ilvl="0" w:tplc="04090001">
       <w:start w:val="1"/>
       <w:numFmt w:val="bullet"/>
@@ -4993,7 +5437,7 @@
     <w:lsdException w:name="Table Web 2" w:semiHidden="1" w:unhideWhenUsed="1"/>
     <w:lsdException w:name="Table Web 3" w:semiHidden="1" w:unhideWhenUsed="1"/>
     <w:lsdException w:name="Balloon Text" w:semiHidden="1" w:unhideWhenUsed="1"/>
-    <w:lsdException w:name="Table Grid" w:semiHidden="1" w:uiPriority="59" w:unhideWhenUsed="1"/>
+    <w:lsdException w:name="Table Grid" w:uiPriority="59"/>
     <w:lsdException w:name="Table Theme" w:semiHidden="1" w:unhideWhenUsed="1"/>
     <w:lsdException w:name="Placeholder Text" w:semiHidden="1"/>
     <w:lsdException w:name="No Spacing" w:uiPriority="1" w:qFormat="1"/>
@@ -6117,7 +6561,7 @@
 </file>
 
 <file path=customXml/itemProps1.xml><?xml version="1.0" encoding="utf-8"?>
-<ds:datastoreItem xmlns:ds="http://schemas.openxmlformats.org/officeDocument/2006/customXml" ds:itemID="{F14701C7-8BF4-40B4-914E-CEA5BC99929B}">
+<ds:datastoreItem xmlns:ds="http://schemas.openxmlformats.org/officeDocument/2006/customXml" ds:itemID="{A9E2E299-B061-46A3-A8CB-1D8E564ACB25}">
   <ds:schemaRefs>
     <ds:schemaRef ds:uri="http://schemas.openxmlformats.org/officeDocument/2006/bibliography"/>
   </ds:schemaRefs>

</xml_diff>